<commit_message>
Day 3:Basics of Python and craete Inventory Management System (CLI Application)
</commit_message>
<xml_diff>
--- a/Day1/Doc1.docx
+++ b/Day1/Doc1.docx
@@ -60,29 +60,7 @@
           <w:sz w:val="28"/>
           <w:szCs w:val="28"/>
         </w:rPr>
-        <w:t xml:space="preserve">What does </w:t>
-      </w:r>
-      <w:proofErr w:type="spellStart"/>
-      <w:r>
-        <w:rPr>
-          <w:rFonts w:ascii="Times New Roman" w:hAnsi="Times New Roman" w:cs="Times New Roman"/>
-          <w:b/>
-          <w:bCs/>
-          <w:sz w:val="28"/>
-          <w:szCs w:val="28"/>
-        </w:rPr>
-        <w:t>ApexaiQ</w:t>
-      </w:r>
-      <w:proofErr w:type="spellEnd"/>
-      <w:r>
-        <w:rPr>
-          <w:rFonts w:ascii="Times New Roman" w:hAnsi="Times New Roman" w:cs="Times New Roman"/>
-          <w:b/>
-          <w:bCs/>
-          <w:sz w:val="28"/>
-          <w:szCs w:val="28"/>
-        </w:rPr>
-        <w:t xml:space="preserve"> do? What industry problem does it solve?</w:t>
+        <w:t>What does ApexaiQ do? What industry problem does it solve?</w:t>
       </w:r>
     </w:p>
     <w:p>
@@ -158,25 +136,7 @@
           <w:sz w:val="28"/>
           <w:szCs w:val="28"/>
         </w:rPr>
-        <w:t xml:space="preserve">● health and security posture using an </w:t>
-      </w:r>
-      <w:proofErr w:type="spellStart"/>
-      <w:r>
-        <w:rPr>
-          <w:rFonts w:ascii="Times New Roman" w:hAnsi="Times New Roman" w:cs="Times New Roman"/>
-          <w:sz w:val="28"/>
-          <w:szCs w:val="28"/>
-        </w:rPr>
-        <w:t>ApexaiQ</w:t>
-      </w:r>
-      <w:proofErr w:type="spellEnd"/>
-      <w:r>
-        <w:rPr>
-          <w:rFonts w:ascii="Times New Roman" w:hAnsi="Times New Roman" w:cs="Times New Roman"/>
-          <w:sz w:val="28"/>
-          <w:szCs w:val="28"/>
-        </w:rPr>
-        <w:t xml:space="preserve"> Score</w:t>
+        <w:t>● health and security posture using an ApexaiQ Score</w:t>
       </w:r>
     </w:p>
     <w:p>
@@ -256,23 +216,13 @@
         </w:rPr>
         <w:t>End of Life (EOL</w:t>
       </w:r>
-      <w:proofErr w:type="gramStart"/>
-      <w:r>
-        <w:rPr>
-          <w:rFonts w:ascii="Times New Roman" w:hAnsi="Times New Roman" w:cs="Times New Roman"/>
-          <w:sz w:val="28"/>
-          <w:szCs w:val="28"/>
-        </w:rPr>
-        <w:t>):The</w:t>
-      </w:r>
-      <w:proofErr w:type="gramEnd"/>
-      <w:r>
-        <w:rPr>
-          <w:rFonts w:ascii="Times New Roman" w:hAnsi="Times New Roman" w:cs="Times New Roman"/>
-          <w:sz w:val="28"/>
-          <w:szCs w:val="28"/>
-        </w:rPr>
-        <w:t xml:space="preserve"> company that made the product will stop selling it.</w:t>
+      <w:r>
+        <w:rPr>
+          <w:rFonts w:ascii="Times New Roman" w:hAnsi="Times New Roman" w:cs="Times New Roman"/>
+          <w:sz w:val="28"/>
+          <w:szCs w:val="28"/>
+        </w:rPr>
+        <w:t>):The company that made the product will stop selling it.</w:t>
       </w:r>
     </w:p>
     <w:p>
@@ -293,35 +243,15 @@
           <w:sz w:val="28"/>
           <w:szCs w:val="28"/>
         </w:rPr>
-        <w:t>End of Support (EOS</w:t>
-      </w:r>
-      <w:proofErr w:type="gramStart"/>
-      <w:r>
-        <w:rPr>
-          <w:rFonts w:ascii="Times New Roman" w:hAnsi="Times New Roman" w:cs="Times New Roman"/>
-          <w:b/>
-          <w:bCs/>
-          <w:sz w:val="28"/>
-          <w:szCs w:val="28"/>
-        </w:rPr>
-        <w:t>)</w:t>
-      </w:r>
-      <w:r>
-        <w:rPr>
-          <w:rFonts w:ascii="Times New Roman" w:hAnsi="Times New Roman" w:cs="Times New Roman"/>
-          <w:sz w:val="28"/>
-          <w:szCs w:val="28"/>
-        </w:rPr>
-        <w:t xml:space="preserve"> :stop</w:t>
-      </w:r>
-      <w:proofErr w:type="gramEnd"/>
-      <w:r>
-        <w:rPr>
-          <w:rFonts w:ascii="Times New Roman" w:hAnsi="Times New Roman" w:cs="Times New Roman"/>
-          <w:sz w:val="28"/>
-          <w:szCs w:val="28"/>
-        </w:rPr>
-        <w:t xml:space="preserve"> providing updates or help</w:t>
+        <w:t>End of Support (EOS)</w:t>
+      </w:r>
+      <w:r>
+        <w:rPr>
+          <w:rFonts w:ascii="Times New Roman" w:hAnsi="Times New Roman" w:cs="Times New Roman"/>
+          <w:sz w:val="28"/>
+          <w:szCs w:val="28"/>
+        </w:rPr>
+        <w:t xml:space="preserve"> :stop providing updates or help</w:t>
       </w:r>
     </w:p>
     <w:p>
@@ -411,23 +341,13 @@
           <w:szCs w:val="28"/>
         </w:rPr>
       </w:pPr>
-      <w:proofErr w:type="spellStart"/>
-      <w:r>
-        <w:rPr>
-          <w:rFonts w:ascii="Times New Roman" w:hAnsi="Times New Roman" w:cs="Times New Roman"/>
-          <w:sz w:val="28"/>
-          <w:szCs w:val="28"/>
-        </w:rPr>
-        <w:t>ApexaiQ</w:t>
-      </w:r>
-      <w:proofErr w:type="spellEnd"/>
-      <w:r>
-        <w:rPr>
-          <w:rFonts w:ascii="Times New Roman" w:hAnsi="Times New Roman" w:cs="Times New Roman"/>
-          <w:sz w:val="28"/>
-          <w:szCs w:val="28"/>
-        </w:rPr>
-        <w:t xml:space="preserve"> is a SaaS-based, agentless cybersecurity and IT asset assurance platform designed to give organizations </w:t>
+      <w:r>
+        <w:rPr>
+          <w:rFonts w:ascii="Times New Roman" w:hAnsi="Times New Roman" w:cs="Times New Roman"/>
+          <w:sz w:val="28"/>
+          <w:szCs w:val="28"/>
+        </w:rPr>
+        <w:t xml:space="preserve">ApexaiQ is a SaaS-based, agentless cybersecurity and IT asset assurance platform designed to give organizations </w:t>
       </w:r>
       <w:r>
         <w:rPr>
@@ -516,29 +436,7 @@
           <w:sz w:val="28"/>
           <w:szCs w:val="28"/>
         </w:rPr>
-        <w:t xml:space="preserve">Industry Problem </w:t>
-      </w:r>
-      <w:proofErr w:type="spellStart"/>
-      <w:r>
-        <w:rPr>
-          <w:rFonts w:ascii="Times New Roman" w:hAnsi="Times New Roman" w:cs="Times New Roman"/>
-          <w:b/>
-          <w:bCs/>
-          <w:sz w:val="28"/>
-          <w:szCs w:val="28"/>
-        </w:rPr>
-        <w:t>ApexaiQ</w:t>
-      </w:r>
-      <w:proofErr w:type="spellEnd"/>
-      <w:r>
-        <w:rPr>
-          <w:rFonts w:ascii="Times New Roman" w:hAnsi="Times New Roman" w:cs="Times New Roman"/>
-          <w:b/>
-          <w:bCs/>
-          <w:sz w:val="28"/>
-          <w:szCs w:val="28"/>
-        </w:rPr>
-        <w:t xml:space="preserve"> Solves</w:t>
+        <w:t>Industry Problem ApexaiQ Solves</w:t>
       </w:r>
     </w:p>
     <w:p>
@@ -760,29 +658,7 @@
           <w:sz w:val="28"/>
           <w:szCs w:val="28"/>
         </w:rPr>
-        <w:t>“</w:t>
-      </w:r>
-      <w:proofErr w:type="spellStart"/>
-      <w:r>
-        <w:rPr>
-          <w:rFonts w:ascii="Times New Roman" w:hAnsi="Times New Roman" w:cs="Times New Roman"/>
-          <w:b/>
-          <w:bCs/>
-          <w:sz w:val="28"/>
-          <w:szCs w:val="28"/>
-        </w:rPr>
-        <w:t>ApexaiQ</w:t>
-      </w:r>
-      <w:proofErr w:type="spellEnd"/>
-      <w:r>
-        <w:rPr>
-          <w:rFonts w:ascii="Times New Roman" w:hAnsi="Times New Roman" w:cs="Times New Roman"/>
-          <w:b/>
-          <w:bCs/>
-          <w:sz w:val="28"/>
-          <w:szCs w:val="28"/>
-        </w:rPr>
-        <w:t xml:space="preserve"> risk score”</w:t>
+        <w:t>“ApexaiQ risk score”</w:t>
       </w:r>
       <w:r>
         <w:rPr>
@@ -934,29 +810,7 @@
           <w:sz w:val="28"/>
           <w:szCs w:val="28"/>
         </w:rPr>
-        <w:t xml:space="preserve">How </w:t>
-      </w:r>
-      <w:proofErr w:type="spellStart"/>
-      <w:r>
-        <w:rPr>
-          <w:rFonts w:ascii="Times New Roman" w:hAnsi="Times New Roman" w:cs="Times New Roman"/>
-          <w:b/>
-          <w:bCs/>
-          <w:sz w:val="28"/>
-          <w:szCs w:val="28"/>
-        </w:rPr>
-        <w:t>ApexaiQ</w:t>
-      </w:r>
-      <w:proofErr w:type="spellEnd"/>
-      <w:r>
-        <w:rPr>
-          <w:rFonts w:ascii="Times New Roman" w:hAnsi="Times New Roman" w:cs="Times New Roman"/>
-          <w:b/>
-          <w:bCs/>
-          <w:sz w:val="28"/>
-          <w:szCs w:val="28"/>
-        </w:rPr>
-        <w:t xml:space="preserve"> works</w:t>
+        <w:t>How ApexaiQ works</w:t>
       </w:r>
     </w:p>
     <w:p>
@@ -990,23 +844,13 @@
           <w:szCs w:val="28"/>
         </w:rPr>
       </w:pPr>
-      <w:proofErr w:type="spellStart"/>
-      <w:r>
-        <w:rPr>
-          <w:rFonts w:ascii="Times New Roman" w:hAnsi="Times New Roman" w:cs="Times New Roman"/>
-          <w:sz w:val="28"/>
-          <w:szCs w:val="28"/>
-        </w:rPr>
-        <w:t>ApexaiQ</w:t>
-      </w:r>
-      <w:proofErr w:type="spellEnd"/>
-      <w:r>
-        <w:rPr>
-          <w:rFonts w:ascii="Times New Roman" w:hAnsi="Times New Roman" w:cs="Times New Roman"/>
-          <w:sz w:val="28"/>
-          <w:szCs w:val="28"/>
-        </w:rPr>
-        <w:t xml:space="preserve"> does NOT install agents on devices.</w:t>
+      <w:r>
+        <w:rPr>
+          <w:rFonts w:ascii="Times New Roman" w:hAnsi="Times New Roman" w:cs="Times New Roman"/>
+          <w:sz w:val="28"/>
+          <w:szCs w:val="28"/>
+        </w:rPr>
+        <w:t>ApexaiQ does NOT install agents on devices.</w:t>
       </w:r>
     </w:p>
     <w:p>
@@ -1102,23 +946,13 @@
           <w:szCs w:val="28"/>
         </w:rPr>
       </w:pPr>
-      <w:proofErr w:type="gramStart"/>
-      <w:r>
-        <w:rPr>
-          <w:rFonts w:ascii="Times New Roman" w:hAnsi="Times New Roman" w:cs="Times New Roman"/>
-          <w:sz w:val="28"/>
-          <w:szCs w:val="28"/>
-        </w:rPr>
-        <w:t>So</w:t>
-      </w:r>
-      <w:proofErr w:type="gramEnd"/>
-      <w:r>
-        <w:rPr>
-          <w:rFonts w:ascii="Times New Roman" w:hAnsi="Times New Roman" w:cs="Times New Roman"/>
-          <w:sz w:val="28"/>
-          <w:szCs w:val="28"/>
-        </w:rPr>
-        <w:t xml:space="preserve"> it discovers:</w:t>
+      <w:r>
+        <w:rPr>
+          <w:rFonts w:ascii="Times New Roman" w:hAnsi="Times New Roman" w:cs="Times New Roman"/>
+          <w:sz w:val="28"/>
+          <w:szCs w:val="28"/>
+        </w:rPr>
+        <w:t>So it discovers:</w:t>
       </w:r>
     </w:p>
     <w:p>
@@ -1380,7 +1214,7 @@
           <w:szCs w:val="28"/>
         </w:rPr>
         <w:pict w14:anchorId="17F5E968">
-          <v:rect id="_x0000_i1185" style="width:0;height:1.5pt" o:hralign="center" o:hrstd="t" o:hr="t" fillcolor="#a0a0a0" stroked="f"/>
+          <v:rect id="_x0000_i1025" style="width:0;height:1.5pt" o:hralign="center" o:hrstd="t" o:hr="t" fillcolor="#a0a0a0" stroked="f"/>
         </w:pict>
       </w:r>
     </w:p>
@@ -1421,25 +1255,7 @@
           <w:sz w:val="28"/>
           <w:szCs w:val="28"/>
         </w:rPr>
-        <w:t xml:space="preserve">Once assets are discovered, </w:t>
-      </w:r>
-      <w:proofErr w:type="spellStart"/>
-      <w:r>
-        <w:rPr>
-          <w:rFonts w:ascii="Times New Roman" w:hAnsi="Times New Roman" w:cs="Times New Roman"/>
-          <w:sz w:val="28"/>
-          <w:szCs w:val="28"/>
-        </w:rPr>
-        <w:t>ApexaiQ</w:t>
-      </w:r>
-      <w:proofErr w:type="spellEnd"/>
-      <w:r>
-        <w:rPr>
-          <w:rFonts w:ascii="Times New Roman" w:hAnsi="Times New Roman" w:cs="Times New Roman"/>
-          <w:sz w:val="28"/>
-          <w:szCs w:val="28"/>
-        </w:rPr>
-        <w:t xml:space="preserve"> checks:</w:t>
+        <w:t>Once assets are discovered, ApexaiQ checks:</w:t>
       </w:r>
     </w:p>
     <w:p>
@@ -1550,25 +1366,7 @@
           <w:szCs w:val="28"/>
         </w:rPr>
         <w:lastRenderedPageBreak/>
-        <w:t xml:space="preserve">Is it </w:t>
-      </w:r>
-      <w:proofErr w:type="gramStart"/>
-      <w:r>
-        <w:rPr>
-          <w:rFonts w:ascii="Times New Roman" w:hAnsi="Times New Roman" w:cs="Times New Roman"/>
-          <w:sz w:val="28"/>
-          <w:szCs w:val="28"/>
-        </w:rPr>
-        <w:t>near</w:t>
-      </w:r>
-      <w:proofErr w:type="gramEnd"/>
-      <w:r>
-        <w:rPr>
-          <w:rFonts w:ascii="Times New Roman" w:hAnsi="Times New Roman" w:cs="Times New Roman"/>
-          <w:sz w:val="28"/>
-          <w:szCs w:val="28"/>
-        </w:rPr>
-        <w:t xml:space="preserve"> End-of-Life or End-of-Support?</w:t>
+        <w:t>Is it near End-of-Life or End-of-Support?</w:t>
       </w:r>
     </w:p>
     <w:p>
@@ -1698,7 +1496,7 @@
           <w:szCs w:val="28"/>
         </w:rPr>
         <w:pict w14:anchorId="5007EA6F">
-          <v:rect id="_x0000_i1186" style="width:0;height:1.5pt" o:hralign="center" o:hrstd="t" o:hr="t" fillcolor="#a0a0a0" stroked="f"/>
+          <v:rect id="_x0000_i1026" style="width:0;height:1.5pt" o:hralign="center" o:hrstd="t" o:hr="t" fillcolor="#a0a0a0" stroked="f"/>
         </w:pict>
       </w:r>
     </w:p>
@@ -1721,29 +1519,7 @@
           <w:sz w:val="28"/>
           <w:szCs w:val="28"/>
         </w:rPr>
-        <w:t xml:space="preserve">Step 3: </w:t>
-      </w:r>
-      <w:proofErr w:type="spellStart"/>
-      <w:r>
-        <w:rPr>
-          <w:rFonts w:ascii="Times New Roman" w:hAnsi="Times New Roman" w:cs="Times New Roman"/>
-          <w:b/>
-          <w:bCs/>
-          <w:sz w:val="28"/>
-          <w:szCs w:val="28"/>
-        </w:rPr>
-        <w:t>ApexaiQ</w:t>
-      </w:r>
-      <w:proofErr w:type="spellEnd"/>
-      <w:r>
-        <w:rPr>
-          <w:rFonts w:ascii="Times New Roman" w:hAnsi="Times New Roman" w:cs="Times New Roman"/>
-          <w:b/>
-          <w:bCs/>
-          <w:sz w:val="28"/>
-          <w:szCs w:val="28"/>
-        </w:rPr>
-        <w:t xml:space="preserve"> Risk Score (very important)</w:t>
+        <w:t>Step 3: ApexaiQ Risk Score (very important)</w:t>
       </w:r>
     </w:p>
     <w:p>
@@ -1761,25 +1537,7 @@
           <w:sz w:val="28"/>
           <w:szCs w:val="28"/>
         </w:rPr>
-        <w:t xml:space="preserve">Instead of giving 1000 alerts, </w:t>
-      </w:r>
-      <w:proofErr w:type="spellStart"/>
-      <w:r>
-        <w:rPr>
-          <w:rFonts w:ascii="Times New Roman" w:hAnsi="Times New Roman" w:cs="Times New Roman"/>
-          <w:sz w:val="28"/>
-          <w:szCs w:val="28"/>
-        </w:rPr>
-        <w:t>ApexaiQ</w:t>
-      </w:r>
-      <w:proofErr w:type="spellEnd"/>
-      <w:r>
-        <w:rPr>
-          <w:rFonts w:ascii="Times New Roman" w:hAnsi="Times New Roman" w:cs="Times New Roman"/>
-          <w:sz w:val="28"/>
-          <w:szCs w:val="28"/>
-        </w:rPr>
-        <w:t xml:space="preserve"> calculates:</w:t>
+        <w:t>Instead of giving 1000 alerts, ApexaiQ calculates:</w:t>
       </w:r>
     </w:p>
     <w:p>
@@ -1797,25 +1555,7 @@
           <w:sz w:val="28"/>
           <w:szCs w:val="28"/>
         </w:rPr>
-        <w:t xml:space="preserve"> </w:t>
-      </w:r>
-      <w:proofErr w:type="spellStart"/>
-      <w:r>
-        <w:rPr>
-          <w:rFonts w:ascii="Times New Roman" w:hAnsi="Times New Roman" w:cs="Times New Roman"/>
-          <w:sz w:val="28"/>
-          <w:szCs w:val="28"/>
-        </w:rPr>
-        <w:t>ApexaiQ</w:t>
-      </w:r>
-      <w:proofErr w:type="spellEnd"/>
-      <w:r>
-        <w:rPr>
-          <w:rFonts w:ascii="Times New Roman" w:hAnsi="Times New Roman" w:cs="Times New Roman"/>
-          <w:sz w:val="28"/>
-          <w:szCs w:val="28"/>
-        </w:rPr>
-        <w:t xml:space="preserve"> Score</w:t>
+        <w:t xml:space="preserve"> ApexaiQ Score</w:t>
       </w:r>
     </w:p>
     <w:p>
@@ -2016,7 +1756,7 @@
           <w:szCs w:val="28"/>
         </w:rPr>
         <w:pict w14:anchorId="5AB9923E">
-          <v:rect id="_x0000_i1187" style="width:0;height:1.5pt" o:hralign="center" o:hrstd="t" o:hr="t" fillcolor="#a0a0a0" stroked="f"/>
+          <v:rect id="_x0000_i1027" style="width:0;height:1.5pt" o:hralign="center" o:hrstd="t" o:hr="t" fillcolor="#a0a0a0" stroked="f"/>
         </w:pict>
       </w:r>
     </w:p>
@@ -2131,23 +1871,13 @@
           <w:szCs w:val="28"/>
         </w:rPr>
       </w:pPr>
-      <w:proofErr w:type="spellStart"/>
-      <w:r>
-        <w:rPr>
-          <w:rFonts w:ascii="Times New Roman" w:hAnsi="Times New Roman" w:cs="Times New Roman"/>
-          <w:sz w:val="28"/>
-          <w:szCs w:val="28"/>
-        </w:rPr>
-        <w:t>ApexaiQ</w:t>
-      </w:r>
-      <w:proofErr w:type="spellEnd"/>
-      <w:r>
-        <w:rPr>
-          <w:rFonts w:ascii="Times New Roman" w:hAnsi="Times New Roman" w:cs="Times New Roman"/>
-          <w:sz w:val="28"/>
-          <w:szCs w:val="28"/>
-        </w:rPr>
-        <w:t>:</w:t>
+      <w:r>
+        <w:rPr>
+          <w:rFonts w:ascii="Times New Roman" w:hAnsi="Times New Roman" w:cs="Times New Roman"/>
+          <w:sz w:val="28"/>
+          <w:szCs w:val="28"/>
+        </w:rPr>
+        <w:t>ApexaiQ:</w:t>
       </w:r>
     </w:p>
     <w:p>
@@ -2259,7 +1989,7 @@
           <w:szCs w:val="28"/>
         </w:rPr>
         <w:pict w14:anchorId="1C2C4046">
-          <v:rect id="_x0000_i1188" style="width:0;height:1.5pt" o:hralign="center" o:hrstd="t" o:hr="t" fillcolor="#a0a0a0" stroked="f"/>
+          <v:rect id="_x0000_i1028" style="width:0;height:1.5pt" o:hralign="center" o:hrstd="t" o:hr="t" fillcolor="#a0a0a0" stroked="f"/>
         </w:pict>
       </w:r>
     </w:p>
@@ -2294,23 +2024,13 @@
           <w:szCs w:val="28"/>
         </w:rPr>
       </w:pPr>
-      <w:proofErr w:type="spellStart"/>
-      <w:r>
-        <w:rPr>
-          <w:rFonts w:ascii="Times New Roman" w:hAnsi="Times New Roman" w:cs="Times New Roman"/>
-          <w:sz w:val="28"/>
-          <w:szCs w:val="28"/>
-        </w:rPr>
-        <w:t>ApexaiQ</w:t>
-      </w:r>
-      <w:proofErr w:type="spellEnd"/>
-      <w:r>
-        <w:rPr>
-          <w:rFonts w:ascii="Times New Roman" w:hAnsi="Times New Roman" w:cs="Times New Roman"/>
-          <w:sz w:val="28"/>
-          <w:szCs w:val="28"/>
-        </w:rPr>
-        <w:t xml:space="preserve"> doesn’t stop at “finding problems”.</w:t>
+      <w:r>
+        <w:rPr>
+          <w:rFonts w:ascii="Times New Roman" w:hAnsi="Times New Roman" w:cs="Times New Roman"/>
+          <w:sz w:val="28"/>
+          <w:szCs w:val="28"/>
+        </w:rPr>
+        <w:t>ApexaiQ doesn’t stop at “finding problems”.</w:t>
       </w:r>
     </w:p>
     <w:p>
@@ -2562,18 +2282,8 @@
           <w:sz w:val="28"/>
           <w:szCs w:val="28"/>
         </w:rPr>
-        <w:t xml:space="preserve">Why </w:t>
-      </w:r>
-      <w:proofErr w:type="gramStart"/>
-      <w:r>
-        <w:rPr>
-          <w:rFonts w:ascii="Times New Roman" w:hAnsi="Times New Roman" w:cs="Times New Roman"/>
-          <w:sz w:val="28"/>
-          <w:szCs w:val="28"/>
-        </w:rPr>
-        <w:t>needed ?</w:t>
-      </w:r>
-      <w:proofErr w:type="gramEnd"/>
+        <w:t>Why needed ?</w:t>
+      </w:r>
     </w:p>
     <w:p>
       <w:pPr>
@@ -2758,25 +2468,7 @@
           <w:sz w:val="28"/>
           <w:szCs w:val="28"/>
         </w:rPr>
-        <w:t>(in IT</w:t>
-      </w:r>
-      <w:proofErr w:type="gramStart"/>
-      <w:r>
-        <w:rPr>
-          <w:rFonts w:ascii="Times New Roman" w:hAnsi="Times New Roman" w:cs="Times New Roman"/>
-          <w:sz w:val="28"/>
-          <w:szCs w:val="28"/>
-        </w:rPr>
-        <w:t>) :</w:t>
-      </w:r>
-      <w:proofErr w:type="gramEnd"/>
-      <w:r>
-        <w:rPr>
-          <w:rFonts w:ascii="Times New Roman" w:hAnsi="Times New Roman" w:cs="Times New Roman"/>
-          <w:sz w:val="28"/>
-          <w:szCs w:val="28"/>
-        </w:rPr>
-        <w:t xml:space="preserve"> A small software installed on a device to collect information.</w:t>
+        <w:t>(in IT) : A small software installed on a device to collect information.</w:t>
       </w:r>
     </w:p>
     <w:p>
@@ -2788,7 +2480,6 @@
           <w:szCs w:val="28"/>
         </w:rPr>
       </w:pPr>
-      <w:proofErr w:type="gramStart"/>
       <w:r>
         <w:rPr>
           <w:rFonts w:ascii="Times New Roman" w:hAnsi="Times New Roman" w:cs="Times New Roman"/>
@@ -2805,16 +2496,7 @@
           <w:sz w:val="28"/>
           <w:szCs w:val="28"/>
         </w:rPr>
-        <w:t>:No</w:t>
-      </w:r>
-      <w:proofErr w:type="gramEnd"/>
-      <w:r>
-        <w:rPr>
-          <w:rFonts w:ascii="Times New Roman" w:hAnsi="Times New Roman" w:cs="Times New Roman"/>
-          <w:sz w:val="28"/>
-          <w:szCs w:val="28"/>
-        </w:rPr>
-        <w:t xml:space="preserve"> software installed</w:t>
+        <w:t>:No software installed</w:t>
       </w:r>
     </w:p>
     <w:p>
@@ -3191,17 +2873,7 @@
           <w:szCs w:val="28"/>
         </w:rPr>
         <w:lastRenderedPageBreak/>
-        <w:t>Shadow IT</w:t>
-      </w:r>
-      <w:r>
-        <w:rPr>
-          <w:rFonts w:ascii="Times New Roman" w:hAnsi="Times New Roman" w:cs="Times New Roman"/>
-          <w:b/>
-          <w:bCs/>
-          <w:sz w:val="28"/>
-          <w:szCs w:val="28"/>
-        </w:rPr>
-        <w:t>:</w:t>
+        <w:t>Shadow IT:</w:t>
       </w:r>
       <w:r>
         <w:rPr>
@@ -3261,39 +2933,17 @@
           <w:sz w:val="28"/>
           <w:szCs w:val="28"/>
         </w:rPr>
-        <w:t xml:space="preserve">Vulnerability </w:t>
-      </w:r>
-      <w:proofErr w:type="gramStart"/>
-      <w:r>
-        <w:rPr>
-          <w:rFonts w:ascii="Times New Roman" w:hAnsi="Times New Roman" w:cs="Times New Roman"/>
-          <w:b/>
-          <w:bCs/>
-          <w:sz w:val="28"/>
-          <w:szCs w:val="28"/>
-        </w:rPr>
-        <w:t>databases</w:t>
-      </w:r>
-      <w:r>
-        <w:rPr>
-          <w:rFonts w:ascii="Times New Roman" w:hAnsi="Times New Roman" w:cs="Times New Roman"/>
-          <w:b/>
-          <w:bCs/>
-          <w:sz w:val="28"/>
-          <w:szCs w:val="28"/>
-        </w:rPr>
-        <w:t xml:space="preserve"> :</w:t>
-      </w:r>
-      <w:proofErr w:type="gramEnd"/>
-      <w:r>
-        <w:rPr>
-          <w:rFonts w:ascii="Times New Roman" w:hAnsi="Times New Roman" w:cs="Times New Roman"/>
-          <w:b/>
-          <w:bCs/>
-          <w:sz w:val="28"/>
-          <w:szCs w:val="28"/>
-        </w:rPr>
-        <w:t xml:space="preserve"> </w:t>
+        <w:t>Vulnerability databases</w:t>
+      </w:r>
+      <w:r>
+        <w:rPr>
+          <w:rFonts w:ascii="Times New Roman" w:hAnsi="Times New Roman" w:cs="Times New Roman"/>
+          <w:b/>
+          <w:bCs/>
+          <w:sz w:val="28"/>
+          <w:szCs w:val="28"/>
+        </w:rPr>
+        <w:t xml:space="preserve"> : </w:t>
       </w:r>
       <w:r>
         <w:rPr>
@@ -3744,35 +3394,203 @@
           <w:szCs w:val="28"/>
         </w:rPr>
         <w:lastRenderedPageBreak/>
-        <w:t xml:space="preserve">Other Vulnerability </w:t>
-      </w:r>
-      <w:proofErr w:type="gramStart"/>
-      <w:r>
-        <w:rPr>
-          <w:rFonts w:ascii="Times New Roman" w:hAnsi="Times New Roman" w:cs="Times New Roman"/>
-          <w:b/>
-          <w:bCs/>
-          <w:sz w:val="28"/>
-          <w:szCs w:val="28"/>
-        </w:rPr>
-        <w:t>Databases</w:t>
-      </w:r>
-      <w:r>
-        <w:rPr>
-          <w:rFonts w:ascii="Times New Roman" w:hAnsi="Times New Roman" w:cs="Times New Roman"/>
-          <w:b/>
-          <w:bCs/>
-          <w:sz w:val="28"/>
-          <w:szCs w:val="28"/>
-        </w:rPr>
-        <w:t xml:space="preserve"> :</w:t>
-      </w:r>
-      <w:proofErr w:type="gramEnd"/>
-      <w:r>
-        <w:rPr>
-          <w:rFonts w:ascii="Times New Roman" w:hAnsi="Times New Roman" w:cs="Times New Roman"/>
-          <w:b/>
-          <w:bCs/>
+        <w:t>Other Vulnerability Databases</w:t>
+      </w:r>
+      <w:r>
+        <w:rPr>
+          <w:rFonts w:ascii="Times New Roman" w:hAnsi="Times New Roman" w:cs="Times New Roman"/>
+          <w:b/>
+          <w:bCs/>
+          <w:sz w:val="28"/>
+          <w:szCs w:val="28"/>
+        </w:rPr>
+        <w:t xml:space="preserve"> : </w:t>
+      </w:r>
+      <w:r>
+        <w:rPr>
+          <w:rFonts w:ascii="Times New Roman" w:hAnsi="Times New Roman" w:cs="Times New Roman"/>
+          <w:sz w:val="28"/>
+          <w:szCs w:val="28"/>
+        </w:rPr>
+        <w:t>Exploit Database</w:t>
+      </w:r>
+      <w:r>
+        <w:rPr>
+          <w:rFonts w:ascii="Times New Roman" w:hAnsi="Times New Roman" w:cs="Times New Roman"/>
+          <w:sz w:val="28"/>
+          <w:szCs w:val="28"/>
+        </w:rPr>
+        <w:t xml:space="preserve">, </w:t>
+      </w:r>
+      <w:r>
+        <w:rPr>
+          <w:rFonts w:ascii="Times New Roman" w:hAnsi="Times New Roman" w:cs="Times New Roman"/>
+          <w:sz w:val="28"/>
+          <w:szCs w:val="28"/>
+        </w:rPr>
+        <w:t>Vendor Databases</w:t>
+      </w:r>
+      <w:r>
+        <w:rPr>
+          <w:rFonts w:ascii="Times New Roman" w:hAnsi="Times New Roman" w:cs="Times New Roman"/>
+          <w:sz w:val="28"/>
+          <w:szCs w:val="28"/>
+        </w:rPr>
+        <w:t xml:space="preserve">, </w:t>
+      </w:r>
+      <w:r>
+        <w:rPr>
+          <w:rFonts w:ascii="Times New Roman" w:hAnsi="Times New Roman" w:cs="Times New Roman"/>
+          <w:sz w:val="28"/>
+          <w:szCs w:val="28"/>
+        </w:rPr>
+        <w:t>CISA KEV</w:t>
+      </w:r>
+    </w:p>
+    <w:p>
+      <w:pPr>
+        <w:spacing w:before="240" w:after="0" w:line="240" w:lineRule="auto"/>
+        <w:rPr>
+          <w:rFonts w:ascii="Times New Roman" w:hAnsi="Times New Roman" w:cs="Times New Roman"/>
+          <w:sz w:val="28"/>
+          <w:szCs w:val="28"/>
+        </w:rPr>
+      </w:pPr>
+    </w:p>
+    <w:p>
+      <w:pPr>
+        <w:spacing w:before="240" w:after="0" w:line="240" w:lineRule="auto"/>
+        <w:rPr>
+          <w:rFonts w:ascii="Times New Roman" w:hAnsi="Times New Roman" w:cs="Times New Roman"/>
+          <w:sz w:val="28"/>
+          <w:szCs w:val="28"/>
+        </w:rPr>
+      </w:pPr>
+      <w:r>
+        <w:rPr>
+          <w:rFonts w:ascii="Times New Roman" w:hAnsi="Times New Roman" w:cs="Times New Roman"/>
+          <w:b/>
+          <w:bCs/>
+          <w:sz w:val="28"/>
+          <w:szCs w:val="28"/>
+        </w:rPr>
+        <w:t>Vendor Lifecycle Information</w:t>
+      </w:r>
+      <w:r>
+        <w:rPr>
+          <w:rFonts w:ascii="Times New Roman" w:hAnsi="Times New Roman" w:cs="Times New Roman"/>
+          <w:b/>
+          <w:bCs/>
+          <w:sz w:val="28"/>
+          <w:szCs w:val="28"/>
+        </w:rPr>
+        <w:t xml:space="preserve">: </w:t>
+      </w:r>
+      <w:r>
+        <w:rPr>
+          <w:rFonts w:ascii="Times New Roman" w:hAnsi="Times New Roman" w:cs="Times New Roman"/>
+          <w:sz w:val="28"/>
+          <w:szCs w:val="28"/>
+        </w:rPr>
+        <w:t>Vendor lifecycle information describes the current and future support status of a product provided by a vendor</w:t>
+      </w:r>
+    </w:p>
+    <w:p>
+      <w:pPr>
+        <w:spacing w:before="240" w:after="0" w:line="240" w:lineRule="auto"/>
+        <w:rPr>
+          <w:rFonts w:ascii="Times New Roman" w:hAnsi="Times New Roman" w:cs="Times New Roman"/>
+          <w:sz w:val="28"/>
+          <w:szCs w:val="28"/>
+        </w:rPr>
+      </w:pPr>
+      <w:r>
+        <w:rPr>
+          <w:rFonts w:ascii="Times New Roman" w:hAnsi="Times New Roman" w:cs="Times New Roman"/>
+          <w:sz w:val="28"/>
+          <w:szCs w:val="28"/>
+        </w:rPr>
+        <w:t>Information about how long a product will be supported.</w:t>
+      </w:r>
+    </w:p>
+    <w:p>
+      <w:pPr>
+        <w:spacing w:before="240" w:after="0" w:line="240" w:lineRule="auto"/>
+        <w:rPr>
+          <w:rFonts w:ascii="Times New Roman" w:hAnsi="Times New Roman" w:cs="Times New Roman"/>
+          <w:sz w:val="28"/>
+          <w:szCs w:val="28"/>
+        </w:rPr>
+      </w:pPr>
+      <w:r>
+        <w:rPr>
+          <w:rFonts w:ascii="Times New Roman" w:hAnsi="Times New Roman" w:cs="Times New Roman"/>
+          <w:b/>
+          <w:bCs/>
+          <w:sz w:val="28"/>
+          <w:szCs w:val="28"/>
+        </w:rPr>
+        <w:t>Missing Patches</w:t>
+      </w:r>
+      <w:r>
+        <w:rPr>
+          <w:rFonts w:ascii="Times New Roman" w:hAnsi="Times New Roman" w:cs="Times New Roman"/>
+          <w:b/>
+          <w:bCs/>
+          <w:sz w:val="28"/>
+          <w:szCs w:val="28"/>
+        </w:rPr>
+        <w:t xml:space="preserve">: </w:t>
+      </w:r>
+      <w:r>
+        <w:rPr>
+          <w:rFonts w:ascii="Times New Roman" w:hAnsi="Times New Roman" w:cs="Times New Roman"/>
+          <w:sz w:val="28"/>
+          <w:szCs w:val="28"/>
+        </w:rPr>
+        <w:t>security updates or fixes that have not been installed on systems.</w:t>
+      </w:r>
+    </w:p>
+    <w:p>
+      <w:pPr>
+        <w:spacing w:before="240" w:after="0" w:line="240" w:lineRule="auto"/>
+        <w:rPr>
+          <w:rFonts w:ascii="Times New Roman" w:hAnsi="Times New Roman" w:cs="Times New Roman"/>
+          <w:sz w:val="28"/>
+          <w:szCs w:val="28"/>
+        </w:rPr>
+      </w:pPr>
+    </w:p>
+    <w:p>
+      <w:pPr>
+        <w:spacing w:before="240" w:after="0" w:line="240" w:lineRule="auto"/>
+        <w:rPr>
+          <w:rFonts w:ascii="Times New Roman" w:hAnsi="Times New Roman" w:cs="Times New Roman"/>
+          <w:sz w:val="28"/>
+          <w:szCs w:val="28"/>
+        </w:rPr>
+      </w:pPr>
+      <w:r>
+        <w:rPr>
+          <w:rFonts w:ascii="Times New Roman" w:hAnsi="Times New Roman" w:cs="Times New Roman"/>
+          <w:b/>
+          <w:bCs/>
+          <w:sz w:val="28"/>
+          <w:szCs w:val="28"/>
+        </w:rPr>
+        <w:t xml:space="preserve">Patch </w:t>
+      </w:r>
+      <w:r>
+        <w:rPr>
+          <w:rFonts w:ascii="Times New Roman" w:hAnsi="Times New Roman" w:cs="Times New Roman"/>
+          <w:sz w:val="28"/>
+          <w:szCs w:val="28"/>
+        </w:rPr>
+        <w:t>= a small piece of code released by the vendor to fix bugs, security holes, or</w:t>
+      </w:r>
+      <w:r>
+        <w:rPr>
+          <w:rFonts w:ascii="Times New Roman" w:hAnsi="Times New Roman" w:cs="Times New Roman"/>
           <w:sz w:val="28"/>
           <w:szCs w:val="28"/>
         </w:rPr>
@@ -3784,189 +3602,91 @@
           <w:sz w:val="28"/>
           <w:szCs w:val="28"/>
         </w:rPr>
-        <w:t>Exploit Database</w:t>
-      </w:r>
-      <w:r>
-        <w:rPr>
-          <w:rFonts w:ascii="Times New Roman" w:hAnsi="Times New Roman" w:cs="Times New Roman"/>
-          <w:sz w:val="28"/>
-          <w:szCs w:val="28"/>
-        </w:rPr>
-        <w:t xml:space="preserve">, </w:t>
-      </w:r>
-      <w:r>
-        <w:rPr>
-          <w:rFonts w:ascii="Times New Roman" w:hAnsi="Times New Roman" w:cs="Times New Roman"/>
-          <w:sz w:val="28"/>
-          <w:szCs w:val="28"/>
-        </w:rPr>
-        <w:t>Vendor Databases</w:t>
-      </w:r>
-      <w:r>
-        <w:rPr>
-          <w:rFonts w:ascii="Times New Roman" w:hAnsi="Times New Roman" w:cs="Times New Roman"/>
-          <w:sz w:val="28"/>
-          <w:szCs w:val="28"/>
-        </w:rPr>
-        <w:t xml:space="preserve">, </w:t>
-      </w:r>
-      <w:r>
-        <w:rPr>
-          <w:rFonts w:ascii="Times New Roman" w:hAnsi="Times New Roman" w:cs="Times New Roman"/>
-          <w:sz w:val="28"/>
-          <w:szCs w:val="28"/>
-        </w:rPr>
-        <w:t>CISA KEV</w:t>
-      </w:r>
-    </w:p>
-    <w:p>
-      <w:pPr>
-        <w:spacing w:before="240" w:after="0" w:line="240" w:lineRule="auto"/>
-        <w:rPr>
-          <w:rFonts w:ascii="Times New Roman" w:hAnsi="Times New Roman" w:cs="Times New Roman"/>
-          <w:sz w:val="28"/>
-          <w:szCs w:val="28"/>
-        </w:rPr>
-      </w:pPr>
-    </w:p>
-    <w:p>
-      <w:pPr>
-        <w:spacing w:before="240" w:after="0" w:line="240" w:lineRule="auto"/>
-        <w:rPr>
-          <w:rFonts w:ascii="Times New Roman" w:hAnsi="Times New Roman" w:cs="Times New Roman"/>
-          <w:sz w:val="28"/>
-          <w:szCs w:val="28"/>
-        </w:rPr>
-      </w:pPr>
-      <w:r>
-        <w:rPr>
-          <w:rFonts w:ascii="Times New Roman" w:hAnsi="Times New Roman" w:cs="Times New Roman"/>
-          <w:b/>
-          <w:bCs/>
-          <w:sz w:val="28"/>
-          <w:szCs w:val="28"/>
-        </w:rPr>
-        <w:t>Vendor Lifecycle Information</w:t>
-      </w:r>
-      <w:r>
-        <w:rPr>
-          <w:rFonts w:ascii="Times New Roman" w:hAnsi="Times New Roman" w:cs="Times New Roman"/>
-          <w:b/>
-          <w:bCs/>
-          <w:sz w:val="28"/>
-          <w:szCs w:val="28"/>
-        </w:rPr>
-        <w:t xml:space="preserve">: </w:t>
-      </w:r>
-      <w:r>
-        <w:rPr>
-          <w:rFonts w:ascii="Times New Roman" w:hAnsi="Times New Roman" w:cs="Times New Roman"/>
-          <w:sz w:val="28"/>
-          <w:szCs w:val="28"/>
-        </w:rPr>
-        <w:t>Vendor lifecycle information describes the current and future support status of a product provided by a vendor</w:t>
-      </w:r>
-    </w:p>
-    <w:p>
-      <w:pPr>
-        <w:spacing w:before="240" w:after="0" w:line="240" w:lineRule="auto"/>
-        <w:rPr>
-          <w:rFonts w:ascii="Times New Roman" w:hAnsi="Times New Roman" w:cs="Times New Roman"/>
-          <w:sz w:val="28"/>
-          <w:szCs w:val="28"/>
-        </w:rPr>
-      </w:pPr>
-      <w:r>
-        <w:rPr>
-          <w:rFonts w:ascii="Times New Roman" w:hAnsi="Times New Roman" w:cs="Times New Roman"/>
-          <w:sz w:val="28"/>
-          <w:szCs w:val="28"/>
-        </w:rPr>
-        <w:t>Information about how long a product will be supported.</w:t>
-      </w:r>
-    </w:p>
-    <w:p>
-      <w:pPr>
-        <w:spacing w:before="240" w:after="0" w:line="240" w:lineRule="auto"/>
-        <w:rPr>
-          <w:rFonts w:ascii="Times New Roman" w:hAnsi="Times New Roman" w:cs="Times New Roman"/>
-          <w:sz w:val="28"/>
-          <w:szCs w:val="28"/>
-        </w:rPr>
-      </w:pPr>
-      <w:r>
-        <w:rPr>
-          <w:rFonts w:ascii="Times New Roman" w:hAnsi="Times New Roman" w:cs="Times New Roman"/>
-          <w:b/>
-          <w:bCs/>
-          <w:sz w:val="28"/>
-          <w:szCs w:val="28"/>
-        </w:rPr>
-        <w:t>Missing Patches</w:t>
-      </w:r>
-      <w:r>
-        <w:rPr>
-          <w:rFonts w:ascii="Times New Roman" w:hAnsi="Times New Roman" w:cs="Times New Roman"/>
-          <w:b/>
-          <w:bCs/>
-          <w:sz w:val="28"/>
-          <w:szCs w:val="28"/>
-        </w:rPr>
-        <w:t xml:space="preserve">: </w:t>
-      </w:r>
-      <w:r>
-        <w:rPr>
-          <w:rFonts w:ascii="Times New Roman" w:hAnsi="Times New Roman" w:cs="Times New Roman"/>
-          <w:sz w:val="28"/>
-          <w:szCs w:val="28"/>
-        </w:rPr>
-        <w:t>s</w:t>
-      </w:r>
-      <w:r>
-        <w:rPr>
-          <w:rFonts w:ascii="Times New Roman" w:hAnsi="Times New Roman" w:cs="Times New Roman"/>
-          <w:sz w:val="28"/>
-          <w:szCs w:val="28"/>
-        </w:rPr>
-        <w:t>ecurity updates or fixes that have not been installed on systems.</w:t>
-      </w:r>
-    </w:p>
-    <w:p>
-      <w:pPr>
-        <w:spacing w:before="240" w:after="0" w:line="240" w:lineRule="auto"/>
-        <w:rPr>
-          <w:rFonts w:ascii="Times New Roman" w:hAnsi="Times New Roman" w:cs="Times New Roman"/>
-          <w:sz w:val="28"/>
-          <w:szCs w:val="28"/>
-        </w:rPr>
-      </w:pPr>
-    </w:p>
-    <w:p>
-      <w:pPr>
-        <w:spacing w:before="240" w:after="0" w:line="240" w:lineRule="auto"/>
-        <w:rPr>
-          <w:rFonts w:ascii="Times New Roman" w:hAnsi="Times New Roman" w:cs="Times New Roman"/>
-          <w:sz w:val="28"/>
-          <w:szCs w:val="28"/>
-        </w:rPr>
-      </w:pPr>
-      <w:r>
-        <w:rPr>
-          <w:rFonts w:ascii="Times New Roman" w:hAnsi="Times New Roman" w:cs="Times New Roman"/>
-          <w:b/>
-          <w:bCs/>
-          <w:sz w:val="28"/>
-          <w:szCs w:val="28"/>
-        </w:rPr>
-        <w:t xml:space="preserve">Patch </w:t>
-      </w:r>
-      <w:r>
-        <w:rPr>
-          <w:rFonts w:ascii="Times New Roman" w:hAnsi="Times New Roman" w:cs="Times New Roman"/>
-          <w:sz w:val="28"/>
-          <w:szCs w:val="28"/>
-        </w:rPr>
-        <w:t>= a small piece of code released by the vendor to fix bugs, security holes, or</w:t>
+        <w:t>performance issues</w:t>
+      </w:r>
+    </w:p>
+    <w:p>
+      <w:pPr>
+        <w:spacing w:line="240" w:lineRule="auto"/>
+        <w:rPr>
+          <w:rFonts w:ascii="Times New Roman" w:hAnsi="Times New Roman" w:cs="Times New Roman"/>
+          <w:sz w:val="28"/>
+          <w:szCs w:val="28"/>
+        </w:rPr>
+      </w:pPr>
+    </w:p>
+    <w:p>
+      <w:pPr>
+        <w:spacing w:line="240" w:lineRule="auto"/>
+        <w:rPr>
+          <w:rFonts w:ascii="Times New Roman" w:hAnsi="Times New Roman" w:cs="Times New Roman"/>
+          <w:sz w:val="28"/>
+          <w:szCs w:val="28"/>
+        </w:rPr>
+      </w:pPr>
+      <w:r>
+        <w:rPr>
+          <w:rFonts w:ascii="Times New Roman" w:hAnsi="Times New Roman" w:cs="Times New Roman"/>
+          <w:b/>
+          <w:bCs/>
+          <w:sz w:val="28"/>
+          <w:szCs w:val="28"/>
+        </w:rPr>
+        <w:t>Data Breaches</w:t>
+      </w:r>
+      <w:r>
+        <w:rPr>
+          <w:rFonts w:ascii="Times New Roman" w:hAnsi="Times New Roman" w:cs="Times New Roman"/>
+          <w:sz w:val="28"/>
+          <w:szCs w:val="28"/>
+        </w:rPr>
+        <w:t xml:space="preserve"> : An incident where confidential data is accessed or stolen by an</w:t>
+      </w:r>
+    </w:p>
+    <w:p>
+      <w:pPr>
+        <w:spacing w:line="240" w:lineRule="auto"/>
+        <w:rPr>
+          <w:rFonts w:ascii="Times New Roman" w:hAnsi="Times New Roman" w:cs="Times New Roman"/>
+          <w:sz w:val="28"/>
+          <w:szCs w:val="28"/>
+        </w:rPr>
+      </w:pPr>
+      <w:r>
+        <w:rPr>
+          <w:rFonts w:ascii="Times New Roman" w:hAnsi="Times New Roman" w:cs="Times New Roman"/>
+          <w:sz w:val="28"/>
+          <w:szCs w:val="28"/>
+        </w:rPr>
+        <w:t>unauthorized person.</w:t>
+      </w:r>
+    </w:p>
+    <w:p>
+      <w:pPr>
+        <w:spacing w:line="240" w:lineRule="auto"/>
+        <w:rPr>
+          <w:rFonts w:ascii="Times New Roman" w:hAnsi="Times New Roman" w:cs="Times New Roman"/>
+          <w:sz w:val="28"/>
+          <w:szCs w:val="28"/>
+        </w:rPr>
+      </w:pPr>
+      <w:r>
+        <w:rPr>
+          <w:rFonts w:ascii="Times New Roman" w:hAnsi="Times New Roman" w:cs="Times New Roman"/>
+          <w:b/>
+          <w:bCs/>
+          <w:sz w:val="28"/>
+          <w:szCs w:val="28"/>
+        </w:rPr>
+        <w:t>MSP (Managed Service Provider):</w:t>
+      </w:r>
+      <w:r>
+        <w:rPr>
+          <w:rFonts w:ascii="Times New Roman" w:hAnsi="Times New Roman" w:cs="Times New Roman"/>
+          <w:sz w:val="28"/>
+          <w:szCs w:val="28"/>
+        </w:rPr>
+        <w:t xml:space="preserve"> A company that manages IT services for other</w:t>
       </w:r>
       <w:r>
         <w:rPr>
@@ -3982,7 +3702,7 @@
           <w:sz w:val="28"/>
           <w:szCs w:val="28"/>
         </w:rPr>
-        <w:t>performance issues</w:t>
+        <w:t>businesses (like outsourced IT)</w:t>
       </w:r>
     </w:p>
     <w:p>
@@ -4012,35 +3732,47 @@
           <w:sz w:val="28"/>
           <w:szCs w:val="28"/>
         </w:rPr>
-        <w:t xml:space="preserve">Data </w:t>
-      </w:r>
-      <w:proofErr w:type="gramStart"/>
-      <w:r>
-        <w:rPr>
-          <w:rFonts w:ascii="Times New Roman" w:hAnsi="Times New Roman" w:cs="Times New Roman"/>
-          <w:b/>
-          <w:bCs/>
-          <w:sz w:val="28"/>
-          <w:szCs w:val="28"/>
-        </w:rPr>
-        <w:t>Breaches</w:t>
-      </w:r>
-      <w:r>
-        <w:rPr>
-          <w:rFonts w:ascii="Times New Roman" w:hAnsi="Times New Roman" w:cs="Times New Roman"/>
-          <w:sz w:val="28"/>
-          <w:szCs w:val="28"/>
-        </w:rPr>
-        <w:t xml:space="preserve"> :</w:t>
-      </w:r>
-      <w:proofErr w:type="gramEnd"/>
-      <w:r>
-        <w:rPr>
-          <w:rFonts w:ascii="Times New Roman" w:hAnsi="Times New Roman" w:cs="Times New Roman"/>
-          <w:sz w:val="28"/>
-          <w:szCs w:val="28"/>
-        </w:rPr>
-        <w:t xml:space="preserve"> An incident where confidential data is accessed or stolen by an</w:t>
+        <w:t>True SaaS (True Software as a Service):</w:t>
+      </w:r>
+      <w:r>
+        <w:rPr>
+          <w:rFonts w:ascii="Times New Roman" w:hAnsi="Times New Roman" w:cs="Times New Roman"/>
+          <w:sz w:val="28"/>
+          <w:szCs w:val="28"/>
+        </w:rPr>
+        <w:t xml:space="preserve"> A software that runs completely in the cloud,</w:t>
+      </w:r>
+      <w:r>
+        <w:rPr>
+          <w:rFonts w:ascii="Times New Roman" w:hAnsi="Times New Roman" w:cs="Times New Roman"/>
+          <w:sz w:val="28"/>
+          <w:szCs w:val="28"/>
+        </w:rPr>
+        <w:t xml:space="preserve"> </w:t>
+      </w:r>
+      <w:r>
+        <w:rPr>
+          <w:rFonts w:ascii="Times New Roman" w:hAnsi="Times New Roman" w:cs="Times New Roman"/>
+          <w:sz w:val="28"/>
+          <w:szCs w:val="28"/>
+        </w:rPr>
+        <w:t>is accessed via a web browser, and doesn’t require installation or maintenance</w:t>
+      </w:r>
+      <w:r>
+        <w:rPr>
+          <w:rFonts w:ascii="Times New Roman" w:hAnsi="Times New Roman" w:cs="Times New Roman"/>
+          <w:sz w:val="28"/>
+          <w:szCs w:val="28"/>
+        </w:rPr>
+        <w:t xml:space="preserve"> </w:t>
+      </w:r>
+      <w:r>
+        <w:rPr>
+          <w:rFonts w:ascii="Times New Roman" w:hAnsi="Times New Roman" w:cs="Times New Roman"/>
+          <w:sz w:val="28"/>
+          <w:szCs w:val="28"/>
+        </w:rPr>
+        <w:t>on your own servers.</w:t>
       </w:r>
     </w:p>
     <w:p>
@@ -4055,10 +3787,20 @@
       <w:r>
         <w:rPr>
           <w:rFonts w:ascii="Times New Roman" w:hAnsi="Times New Roman" w:cs="Times New Roman"/>
-          <w:sz w:val="28"/>
-          <w:szCs w:val="28"/>
-        </w:rPr>
-        <w:t>unauthorized person.</w:t>
+          <w:b/>
+          <w:bCs/>
+          <w:sz w:val="28"/>
+          <w:szCs w:val="28"/>
+        </w:rPr>
+        <w:t>Key features of True SaaS</w:t>
+      </w:r>
+      <w:r>
+        <w:rPr>
+          <w:rFonts w:ascii="Times New Roman" w:hAnsi="Times New Roman" w:cs="Times New Roman"/>
+          <w:sz w:val="28"/>
+          <w:szCs w:val="28"/>
+        </w:rPr>
+        <w:t>:</w:t>
       </w:r>
     </w:p>
     <w:p>
@@ -4073,20 +3815,165 @@
       <w:r>
         <w:rPr>
           <w:rFonts w:ascii="Times New Roman" w:hAnsi="Times New Roman" w:cs="Times New Roman"/>
-          <w:b/>
-          <w:bCs/>
-          <w:sz w:val="28"/>
-          <w:szCs w:val="28"/>
-        </w:rPr>
-        <w:t>MSP (Managed Service Provider):</w:t>
-      </w:r>
-      <w:r>
-        <w:rPr>
-          <w:rFonts w:ascii="Times New Roman" w:hAnsi="Times New Roman" w:cs="Times New Roman"/>
-          <w:sz w:val="28"/>
-          <w:szCs w:val="28"/>
-        </w:rPr>
-        <w:t xml:space="preserve"> A company that manages IT services for other</w:t>
+          <w:sz w:val="28"/>
+          <w:szCs w:val="28"/>
+        </w:rPr>
+        <w:t>○ Multi-tenant → Many customers share the same cloud infrastructure,</w:t>
+      </w:r>
+    </w:p>
+    <w:p>
+      <w:pPr>
+        <w:spacing w:line="240" w:lineRule="auto"/>
+        <w:rPr>
+          <w:rFonts w:ascii="Times New Roman" w:hAnsi="Times New Roman" w:cs="Times New Roman"/>
+          <w:sz w:val="28"/>
+          <w:szCs w:val="28"/>
+        </w:rPr>
+      </w:pPr>
+      <w:r>
+        <w:rPr>
+          <w:rFonts w:ascii="Times New Roman" w:hAnsi="Times New Roman" w:cs="Times New Roman"/>
+          <w:sz w:val="28"/>
+          <w:szCs w:val="28"/>
+        </w:rPr>
+        <w:t>but their data stays separate.</w:t>
+      </w:r>
+    </w:p>
+    <w:p>
+      <w:pPr>
+        <w:spacing w:line="240" w:lineRule="auto"/>
+        <w:rPr>
+          <w:rFonts w:ascii="Times New Roman" w:hAnsi="Times New Roman" w:cs="Times New Roman"/>
+          <w:sz w:val="28"/>
+          <w:szCs w:val="28"/>
+        </w:rPr>
+      </w:pPr>
+      <w:r>
+        <w:rPr>
+          <w:rFonts w:ascii="Times New Roman" w:hAnsi="Times New Roman" w:cs="Times New Roman"/>
+          <w:sz w:val="28"/>
+          <w:szCs w:val="28"/>
+        </w:rPr>
+        <w:t>○ Always updated → The vendor automatically updates the software for</w:t>
+      </w:r>
+    </w:p>
+    <w:p>
+      <w:pPr>
+        <w:spacing w:line="240" w:lineRule="auto"/>
+        <w:rPr>
+          <w:rFonts w:ascii="Times New Roman" w:hAnsi="Times New Roman" w:cs="Times New Roman"/>
+          <w:sz w:val="28"/>
+          <w:szCs w:val="28"/>
+        </w:rPr>
+      </w:pPr>
+      <w:r>
+        <w:rPr>
+          <w:rFonts w:ascii="Times New Roman" w:hAnsi="Times New Roman" w:cs="Times New Roman"/>
+          <w:sz w:val="28"/>
+          <w:szCs w:val="28"/>
+        </w:rPr>
+        <w:t>everyone.</w:t>
+      </w:r>
+    </w:p>
+    <w:p>
+      <w:pPr>
+        <w:spacing w:line="240" w:lineRule="auto"/>
+        <w:rPr>
+          <w:rFonts w:ascii="Times New Roman" w:hAnsi="Times New Roman" w:cs="Times New Roman"/>
+          <w:sz w:val="28"/>
+          <w:szCs w:val="28"/>
+        </w:rPr>
+      </w:pPr>
+      <w:r>
+        <w:rPr>
+          <w:rFonts w:ascii="Times New Roman" w:hAnsi="Times New Roman" w:cs="Times New Roman"/>
+          <w:sz w:val="28"/>
+          <w:szCs w:val="28"/>
+        </w:rPr>
+        <w:t>○ Accessible anywhere → All you need is internet + browser.</w:t>
+      </w:r>
+    </w:p>
+    <w:p>
+      <w:pPr>
+        <w:spacing w:line="240" w:lineRule="auto"/>
+        <w:rPr>
+          <w:rFonts w:ascii="Times New Roman" w:hAnsi="Times New Roman" w:cs="Times New Roman"/>
+          <w:sz w:val="28"/>
+          <w:szCs w:val="28"/>
+        </w:rPr>
+      </w:pPr>
+      <w:r>
+        <w:rPr>
+          <w:rFonts w:ascii="Times New Roman" w:hAnsi="Times New Roman" w:cs="Times New Roman"/>
+          <w:sz w:val="28"/>
+          <w:szCs w:val="28"/>
+        </w:rPr>
+        <w:t>○ Scalable → You can easily add more users or devices without installing</w:t>
+      </w:r>
+    </w:p>
+    <w:p>
+      <w:pPr>
+        <w:spacing w:line="240" w:lineRule="auto"/>
+        <w:rPr>
+          <w:rFonts w:ascii="Times New Roman" w:hAnsi="Times New Roman" w:cs="Times New Roman"/>
+          <w:sz w:val="28"/>
+          <w:szCs w:val="28"/>
+        </w:rPr>
+      </w:pPr>
+      <w:r>
+        <w:rPr>
+          <w:rFonts w:ascii="Times New Roman" w:hAnsi="Times New Roman" w:cs="Times New Roman"/>
+          <w:sz w:val="28"/>
+          <w:szCs w:val="28"/>
+        </w:rPr>
+        <w:t>anything.</w:t>
+      </w:r>
+    </w:p>
+    <w:p>
+      <w:pPr>
+        <w:spacing w:line="240" w:lineRule="auto"/>
+        <w:rPr>
+          <w:rFonts w:ascii="Times New Roman" w:hAnsi="Times New Roman" w:cs="Times New Roman"/>
+          <w:sz w:val="28"/>
+          <w:szCs w:val="28"/>
+        </w:rPr>
+      </w:pPr>
+      <w:r>
+        <w:rPr>
+          <w:rFonts w:ascii="Times New Roman" w:hAnsi="Times New Roman" w:cs="Times New Roman"/>
+          <w:sz w:val="28"/>
+          <w:szCs w:val="28"/>
+        </w:rPr>
+        <w:t>● Example: Google Workspace, Dropbox, Salesforce</w:t>
+      </w:r>
+    </w:p>
+    <w:p>
+      <w:pPr>
+        <w:spacing w:line="240" w:lineRule="auto"/>
+        <w:rPr>
+          <w:rFonts w:ascii="Times New Roman" w:hAnsi="Times New Roman" w:cs="Times New Roman"/>
+          <w:sz w:val="28"/>
+          <w:szCs w:val="28"/>
+        </w:rPr>
+      </w:pPr>
+      <w:r>
+        <w:rPr>
+          <w:rFonts w:ascii="Times New Roman" w:hAnsi="Times New Roman" w:cs="Times New Roman"/>
+          <w:b/>
+          <w:bCs/>
+          <w:sz w:val="28"/>
+          <w:szCs w:val="28"/>
+        </w:rPr>
+        <w:lastRenderedPageBreak/>
+        <w:t>Inbound / Outbound Integration :</w:t>
+      </w:r>
+      <w:r>
+        <w:rPr>
+          <w:rFonts w:ascii="Times New Roman" w:hAnsi="Times New Roman" w:cs="Times New Roman"/>
+          <w:sz w:val="28"/>
+          <w:szCs w:val="28"/>
+        </w:rPr>
+        <w:t xml:space="preserve"> How a system connects and exchanges data with</w:t>
       </w:r>
       <w:r>
         <w:rPr>
@@ -4102,7 +3989,7 @@
           <w:sz w:val="28"/>
           <w:szCs w:val="28"/>
         </w:rPr>
-        <w:t>businesses (like outsourced IT)</w:t>
+        <w:t>other software or tools</w:t>
       </w:r>
     </w:p>
     <w:p>
@@ -4110,10 +3997,22 @@
         <w:spacing w:line="240" w:lineRule="auto"/>
         <w:rPr>
           <w:rFonts w:ascii="Times New Roman" w:hAnsi="Times New Roman" w:cs="Times New Roman"/>
-          <w:sz w:val="28"/>
-          <w:szCs w:val="28"/>
-        </w:rPr>
-      </w:pPr>
+          <w:b/>
+          <w:bCs/>
+          <w:sz w:val="28"/>
+          <w:szCs w:val="28"/>
+        </w:rPr>
+      </w:pPr>
+      <w:r>
+        <w:rPr>
+          <w:rFonts w:ascii="Times New Roman" w:hAnsi="Times New Roman" w:cs="Times New Roman"/>
+          <w:b/>
+          <w:bCs/>
+          <w:sz w:val="28"/>
+          <w:szCs w:val="28"/>
+        </w:rPr>
+        <w:t>CISA (Cybersecurity and Infrastructure Security Agency):</w:t>
+      </w:r>
     </w:p>
     <w:p>
       <w:pPr>
@@ -4127,20 +4026,10 @@
       <w:r>
         <w:rPr>
           <w:rFonts w:ascii="Times New Roman" w:hAnsi="Times New Roman" w:cs="Times New Roman"/>
-          <w:b/>
-          <w:bCs/>
-          <w:sz w:val="28"/>
-          <w:szCs w:val="28"/>
-        </w:rPr>
-        <w:t>True SaaS (True Software as a Service):</w:t>
-      </w:r>
-      <w:r>
-        <w:rPr>
-          <w:rFonts w:ascii="Times New Roman" w:hAnsi="Times New Roman" w:cs="Times New Roman"/>
-          <w:sz w:val="28"/>
-          <w:szCs w:val="28"/>
-        </w:rPr>
-        <w:t xml:space="preserve"> A software that runs completely in the cloud,</w:t>
+          <w:sz w:val="28"/>
+          <w:szCs w:val="28"/>
+        </w:rPr>
+        <w:t>A U.S. government agency that helps protect the nation’s critical infrastructure (power</w:t>
       </w:r>
       <w:r>
         <w:rPr>
@@ -4156,7 +4045,45 @@
           <w:sz w:val="28"/>
           <w:szCs w:val="28"/>
         </w:rPr>
-        <w:t>is accessed via a web browser, and doesn’t require installation or maintenance</w:t>
+        <w:t>grids, banks, hospitals, etc.) from cyber threats.</w:t>
+      </w:r>
+    </w:p>
+    <w:p>
+      <w:pPr>
+        <w:spacing w:line="240" w:lineRule="auto"/>
+        <w:rPr>
+          <w:rFonts w:ascii="Times New Roman" w:hAnsi="Times New Roman" w:cs="Times New Roman"/>
+          <w:sz w:val="28"/>
+          <w:szCs w:val="28"/>
+        </w:rPr>
+      </w:pPr>
+    </w:p>
+    <w:p>
+      <w:pPr>
+        <w:spacing w:line="240" w:lineRule="auto"/>
+        <w:rPr>
+          <w:rFonts w:ascii="Times New Roman" w:hAnsi="Times New Roman" w:cs="Times New Roman"/>
+          <w:sz w:val="28"/>
+          <w:szCs w:val="28"/>
+        </w:rPr>
+      </w:pPr>
+      <w:r>
+        <w:rPr>
+          <w:rFonts w:ascii="Times New Roman" w:hAnsi="Times New Roman" w:cs="Times New Roman"/>
+          <w:b/>
+          <w:bCs/>
+          <w:sz w:val="28"/>
+          <w:szCs w:val="28"/>
+        </w:rPr>
+        <w:t>HIPAA (Health Insurance Portability and Accountability Act):</w:t>
+      </w:r>
+      <w:r>
+        <w:rPr>
+          <w:rFonts w:ascii="Times New Roman" w:hAnsi="Times New Roman" w:cs="Times New Roman"/>
+          <w:sz w:val="28"/>
+          <w:szCs w:val="28"/>
+        </w:rPr>
+        <w:t xml:space="preserve"> A US law (passed in</w:t>
       </w:r>
       <w:r>
         <w:rPr>
@@ -4172,7 +4099,7 @@
           <w:sz w:val="28"/>
           <w:szCs w:val="28"/>
         </w:rPr>
-        <w:t>on your own servers.</w:t>
+        <w:t>996) that protects the privacy and security of health information</w:t>
       </w:r>
     </w:p>
     <w:p>
@@ -4184,41 +4111,27 @@
           <w:szCs w:val="28"/>
         </w:rPr>
       </w:pPr>
-      <w:r>
-        <w:rPr>
-          <w:rFonts w:ascii="Times New Roman" w:hAnsi="Times New Roman" w:cs="Times New Roman"/>
-          <w:b/>
-          <w:bCs/>
-          <w:sz w:val="28"/>
-          <w:szCs w:val="28"/>
-        </w:rPr>
-        <w:t>Key features of True SaaS</w:t>
-      </w:r>
-      <w:r>
-        <w:rPr>
-          <w:rFonts w:ascii="Times New Roman" w:hAnsi="Times New Roman" w:cs="Times New Roman"/>
-          <w:sz w:val="28"/>
-          <w:szCs w:val="28"/>
-        </w:rPr>
-        <w:t>:</w:t>
-      </w:r>
     </w:p>
     <w:p>
       <w:pPr>
         <w:spacing w:line="240" w:lineRule="auto"/>
         <w:rPr>
           <w:rFonts w:ascii="Times New Roman" w:hAnsi="Times New Roman" w:cs="Times New Roman"/>
-          <w:sz w:val="28"/>
-          <w:szCs w:val="28"/>
-        </w:rPr>
-      </w:pPr>
-      <w:r>
-        <w:rPr>
-          <w:rFonts w:ascii="Times New Roman" w:hAnsi="Times New Roman" w:cs="Times New Roman"/>
-          <w:sz w:val="28"/>
-          <w:szCs w:val="28"/>
-        </w:rPr>
-        <w:t>○ Multi-tenant → Many customers share the same cloud infrastructure,</w:t>
+          <w:b/>
+          <w:bCs/>
+          <w:sz w:val="28"/>
+          <w:szCs w:val="28"/>
+        </w:rPr>
+      </w:pPr>
+      <w:r>
+        <w:rPr>
+          <w:rFonts w:ascii="Times New Roman" w:hAnsi="Times New Roman" w:cs="Times New Roman"/>
+          <w:b/>
+          <w:bCs/>
+          <w:sz w:val="28"/>
+          <w:szCs w:val="28"/>
+        </w:rPr>
+        <w:t>SOAR (Security Orchestration, Automation, and Response):</w:t>
       </w:r>
     </w:p>
     <w:p>
@@ -4236,7 +4149,7 @@
           <w:sz w:val="28"/>
           <w:szCs w:val="28"/>
         </w:rPr>
-        <w:t>but their data stays separate.</w:t>
+        <w:t>A platform or approach that connects different security tools, automates</w:t>
       </w:r>
     </w:p>
     <w:p>
@@ -4254,7 +4167,7 @@
           <w:sz w:val="28"/>
           <w:szCs w:val="28"/>
         </w:rPr>
-        <w:t>○ Always updated → The vendor automatically updates the software for</w:t>
+        <w:t>responses, and manages incidents in one place.</w:t>
       </w:r>
     </w:p>
     <w:p>
@@ -4272,7 +4185,7 @@
           <w:sz w:val="28"/>
           <w:szCs w:val="28"/>
         </w:rPr>
-        <w:t>everyone.</w:t>
+        <w:t>Orchestration → Making all tools work together</w:t>
       </w:r>
     </w:p>
     <w:p>
@@ -4290,7 +4203,7 @@
           <w:sz w:val="28"/>
           <w:szCs w:val="28"/>
         </w:rPr>
-        <w:t>○ Accessible anywhere → All you need is internet + browser.</w:t>
+        <w:t>Automation → Doing repetitive tasks automatically</w:t>
       </w:r>
     </w:p>
     <w:p>
@@ -4308,7 +4221,7 @@
           <w:sz w:val="28"/>
           <w:szCs w:val="28"/>
         </w:rPr>
-        <w:t>○ Scalable → You can easily add more users or devices without installing</w:t>
+        <w:t>Response → Acting on threats quickly</w:t>
       </w:r>
     </w:p>
     <w:p>
@@ -4320,14 +4233,6 @@
           <w:szCs w:val="28"/>
         </w:rPr>
       </w:pPr>
-      <w:r>
-        <w:rPr>
-          <w:rFonts w:ascii="Times New Roman" w:hAnsi="Times New Roman" w:cs="Times New Roman"/>
-          <w:sz w:val="28"/>
-          <w:szCs w:val="28"/>
-        </w:rPr>
-        <w:t>anything.</w:t>
-      </w:r>
     </w:p>
     <w:p>
       <w:pPr>
@@ -4341,10 +4246,52 @@
       <w:r>
         <w:rPr>
           <w:rFonts w:ascii="Times New Roman" w:hAnsi="Times New Roman" w:cs="Times New Roman"/>
-          <w:sz w:val="28"/>
-          <w:szCs w:val="28"/>
-        </w:rPr>
-        <w:t>● Example: Google Workspace, Dropbox, Salesforce</w:t>
+          <w:b/>
+          <w:bCs/>
+          <w:sz w:val="28"/>
+          <w:szCs w:val="28"/>
+        </w:rPr>
+        <w:t>Role of ITAM in Zero Trust Security Models</w:t>
+      </w:r>
+      <w:r>
+        <w:rPr>
+          <w:rFonts w:ascii="Times New Roman" w:hAnsi="Times New Roman" w:cs="Times New Roman"/>
+          <w:sz w:val="28"/>
+          <w:szCs w:val="28"/>
+        </w:rPr>
+        <w:t>: Keeping track of all devices, software, and</w:t>
+      </w:r>
+      <w:r>
+        <w:rPr>
+          <w:rFonts w:ascii="Times New Roman" w:hAnsi="Times New Roman" w:cs="Times New Roman"/>
+          <w:sz w:val="28"/>
+          <w:szCs w:val="28"/>
+        </w:rPr>
+        <w:t xml:space="preserve"> </w:t>
+      </w:r>
+      <w:r>
+        <w:rPr>
+          <w:rFonts w:ascii="Times New Roman" w:hAnsi="Times New Roman" w:cs="Times New Roman"/>
+          <w:sz w:val="28"/>
+          <w:szCs w:val="28"/>
+        </w:rPr>
+        <w:t>users in the company.</w:t>
+      </w:r>
+      <w:r>
+        <w:rPr>
+          <w:rFonts w:ascii="Times New Roman" w:hAnsi="Times New Roman" w:cs="Times New Roman"/>
+          <w:sz w:val="28"/>
+          <w:szCs w:val="28"/>
+        </w:rPr>
+        <w:t xml:space="preserve"> </w:t>
+      </w:r>
+      <w:r>
+        <w:rPr>
+          <w:rFonts w:ascii="Times New Roman" w:hAnsi="Times New Roman" w:cs="Times New Roman"/>
+          <w:sz w:val="28"/>
+          <w:szCs w:val="28"/>
+        </w:rPr>
+        <w:t>Zero Trust means never trust, always verify</w:t>
       </w:r>
     </w:p>
     <w:p>
@@ -4364,44 +4311,190 @@
           <w:sz w:val="28"/>
           <w:szCs w:val="28"/>
         </w:rPr>
+        <w:t xml:space="preserve">Cyber Asset Attack Surface Management </w:t>
+      </w:r>
+      <w:r>
+        <w:rPr>
+          <w:rFonts w:ascii="Times New Roman" w:hAnsi="Times New Roman" w:cs="Times New Roman"/>
+          <w:sz w:val="28"/>
+          <w:szCs w:val="28"/>
+        </w:rPr>
+        <w:t>(CAASM): finding and managing all your</w:t>
+      </w:r>
+      <w:r>
+        <w:rPr>
+          <w:rFonts w:ascii="Times New Roman" w:hAnsi="Times New Roman" w:cs="Times New Roman"/>
+          <w:sz w:val="28"/>
+          <w:szCs w:val="28"/>
+        </w:rPr>
+        <w:t xml:space="preserve"> c</w:t>
+      </w:r>
+      <w:r>
+        <w:rPr>
+          <w:rFonts w:ascii="Times New Roman" w:hAnsi="Times New Roman" w:cs="Times New Roman"/>
+          <w:sz w:val="28"/>
+          <w:szCs w:val="28"/>
+        </w:rPr>
+        <w:t>yber assets so hackers can’t use them to attack you</w:t>
+      </w:r>
+    </w:p>
+    <w:p>
+      <w:pPr>
+        <w:spacing w:line="240" w:lineRule="auto"/>
+        <w:rPr>
+          <w:rFonts w:ascii="Times New Roman" w:hAnsi="Times New Roman" w:cs="Times New Roman"/>
+          <w:sz w:val="28"/>
+          <w:szCs w:val="28"/>
+        </w:rPr>
+      </w:pPr>
+    </w:p>
+    <w:p>
+      <w:pPr>
+        <w:spacing w:line="240" w:lineRule="auto"/>
+        <w:rPr>
+          <w:rFonts w:ascii="Times New Roman" w:hAnsi="Times New Roman" w:cs="Times New Roman"/>
+          <w:b/>
+          <w:bCs/>
+          <w:sz w:val="28"/>
+          <w:szCs w:val="28"/>
+        </w:rPr>
+      </w:pPr>
+      <w:r>
+        <w:rPr>
+          <w:rFonts w:ascii="Times New Roman" w:hAnsi="Times New Roman" w:cs="Times New Roman"/>
+          <w:b/>
+          <w:bCs/>
+          <w:sz w:val="28"/>
+          <w:szCs w:val="28"/>
+        </w:rPr>
+        <w:t>SIEM (Security Information and Event Management)</w:t>
+      </w:r>
+    </w:p>
+    <w:p>
+      <w:pPr>
+        <w:spacing w:line="240" w:lineRule="auto"/>
+        <w:rPr>
+          <w:rFonts w:ascii="Times New Roman" w:hAnsi="Times New Roman" w:cs="Times New Roman"/>
+          <w:sz w:val="28"/>
+          <w:szCs w:val="28"/>
+        </w:rPr>
+      </w:pPr>
+      <w:r>
+        <w:rPr>
+          <w:rFonts w:ascii="Times New Roman" w:hAnsi="Times New Roman" w:cs="Times New Roman"/>
+          <w:sz w:val="28"/>
+          <w:szCs w:val="28"/>
+        </w:rPr>
+        <w:t>SIEM watches everything that’s happening in your systems and raises alerts when something looks suspicious</w:t>
+      </w:r>
+    </w:p>
+    <w:p>
+      <w:pPr>
+        <w:spacing w:line="240" w:lineRule="auto"/>
+        <w:rPr>
+          <w:rFonts w:ascii="Times New Roman" w:hAnsi="Times New Roman" w:cs="Times New Roman"/>
+          <w:sz w:val="28"/>
+          <w:szCs w:val="28"/>
+        </w:rPr>
+      </w:pPr>
+      <w:r>
+        <w:rPr>
+          <w:rFonts w:ascii="Times New Roman" w:hAnsi="Times New Roman" w:cs="Times New Roman"/>
+          <w:sz w:val="28"/>
+          <w:szCs w:val="28"/>
+        </w:rPr>
+        <w:t>Assets / Incidents</w:t>
+      </w:r>
+    </w:p>
+    <w:p>
+      <w:pPr>
+        <w:spacing w:line="240" w:lineRule="auto"/>
+        <w:rPr>
+          <w:rFonts w:ascii="Times New Roman" w:hAnsi="Times New Roman" w:cs="Times New Roman"/>
+          <w:sz w:val="28"/>
+          <w:szCs w:val="28"/>
+        </w:rPr>
+      </w:pPr>
+      <w:r>
+        <w:rPr>
+          <w:rFonts w:ascii="Times New Roman" w:hAnsi="Times New Roman" w:cs="Times New Roman"/>
+          <w:sz w:val="28"/>
+          <w:szCs w:val="28"/>
+        </w:rPr>
+        <w:t xml:space="preserve">        ↓</w:t>
+      </w:r>
+    </w:p>
+    <w:p>
+      <w:pPr>
+        <w:spacing w:line="240" w:lineRule="auto"/>
+        <w:rPr>
+          <w:rFonts w:ascii="Times New Roman" w:hAnsi="Times New Roman" w:cs="Times New Roman"/>
+          <w:sz w:val="28"/>
+          <w:szCs w:val="28"/>
+        </w:rPr>
+      </w:pPr>
+      <w:r>
+        <w:rPr>
+          <w:rFonts w:ascii="Times New Roman" w:hAnsi="Times New Roman" w:cs="Times New Roman"/>
+          <w:sz w:val="28"/>
+          <w:szCs w:val="28"/>
+        </w:rPr>
+        <w:t xml:space="preserve">      ITSM</w:t>
+      </w:r>
+    </w:p>
+    <w:p>
+      <w:pPr>
+        <w:spacing w:line="240" w:lineRule="auto"/>
+        <w:rPr>
+          <w:rFonts w:ascii="Times New Roman" w:hAnsi="Times New Roman" w:cs="Times New Roman"/>
+          <w:sz w:val="28"/>
+          <w:szCs w:val="28"/>
+        </w:rPr>
+      </w:pPr>
+      <w:r>
+        <w:rPr>
+          <w:rFonts w:ascii="Times New Roman" w:hAnsi="Times New Roman" w:cs="Times New Roman"/>
+          <w:sz w:val="28"/>
+          <w:szCs w:val="28"/>
+        </w:rPr>
+        <w:t xml:space="preserve"> (Service tracking)</w:t>
+      </w:r>
+    </w:p>
+    <w:p>
+      <w:pPr>
+        <w:spacing w:line="240" w:lineRule="auto"/>
+        <w:rPr>
+          <w:rFonts w:ascii="Times New Roman" w:hAnsi="Times New Roman" w:cs="Times New Roman"/>
+          <w:sz w:val="28"/>
+          <w:szCs w:val="28"/>
+        </w:rPr>
+      </w:pPr>
+      <w:r>
+        <w:rPr>
+          <w:rFonts w:ascii="Times New Roman" w:hAnsi="Times New Roman" w:cs="Times New Roman"/>
+          <w:sz w:val="28"/>
+          <w:szCs w:val="28"/>
+        </w:rPr>
+        <w:t xml:space="preserve">        ↓ (Inbound)</w:t>
+      </w:r>
+    </w:p>
+    <w:p>
+      <w:pPr>
+        <w:spacing w:line="240" w:lineRule="auto"/>
+        <w:rPr>
+          <w:rFonts w:ascii="Times New Roman" w:hAnsi="Times New Roman" w:cs="Times New Roman"/>
+          <w:sz w:val="28"/>
+          <w:szCs w:val="28"/>
+        </w:rPr>
+      </w:pPr>
+      <w:r>
+        <w:rPr>
+          <w:rFonts w:ascii="Times New Roman" w:hAnsi="Times New Roman" w:cs="Times New Roman"/>
+          <w:sz w:val="28"/>
+          <w:szCs w:val="28"/>
+        </w:rPr>
         <w:lastRenderedPageBreak/>
-        <w:t xml:space="preserve">Inbound / Outbound </w:t>
-      </w:r>
-      <w:proofErr w:type="gramStart"/>
-      <w:r>
-        <w:rPr>
-          <w:rFonts w:ascii="Times New Roman" w:hAnsi="Times New Roman" w:cs="Times New Roman"/>
-          <w:b/>
-          <w:bCs/>
-          <w:sz w:val="28"/>
-          <w:szCs w:val="28"/>
-        </w:rPr>
-        <w:t>Integration :</w:t>
-      </w:r>
-      <w:proofErr w:type="gramEnd"/>
-      <w:r>
-        <w:rPr>
-          <w:rFonts w:ascii="Times New Roman" w:hAnsi="Times New Roman" w:cs="Times New Roman"/>
-          <w:sz w:val="28"/>
-          <w:szCs w:val="28"/>
-        </w:rPr>
-        <w:t xml:space="preserve"> How a system connects and exchanges data with</w:t>
-      </w:r>
-      <w:r>
-        <w:rPr>
-          <w:rFonts w:ascii="Times New Roman" w:hAnsi="Times New Roman" w:cs="Times New Roman"/>
-          <w:sz w:val="28"/>
-          <w:szCs w:val="28"/>
-        </w:rPr>
-        <w:t xml:space="preserve"> </w:t>
-      </w:r>
-      <w:r>
-        <w:rPr>
-          <w:rFonts w:ascii="Times New Roman" w:hAnsi="Times New Roman" w:cs="Times New Roman"/>
-          <w:sz w:val="28"/>
-          <w:szCs w:val="28"/>
-        </w:rPr>
-        <w:t>other software or tools</w:t>
+        <w:t xml:space="preserve">     ApexaiQ</w:t>
       </w:r>
     </w:p>
     <w:p>
@@ -4409,21 +4502,17 @@
         <w:spacing w:line="240" w:lineRule="auto"/>
         <w:rPr>
           <w:rFonts w:ascii="Times New Roman" w:hAnsi="Times New Roman" w:cs="Times New Roman"/>
-          <w:b/>
-          <w:bCs/>
-          <w:sz w:val="28"/>
-          <w:szCs w:val="28"/>
-        </w:rPr>
-      </w:pPr>
-      <w:r>
-        <w:rPr>
-          <w:rFonts w:ascii="Times New Roman" w:hAnsi="Times New Roman" w:cs="Times New Roman"/>
-          <w:b/>
-          <w:bCs/>
-          <w:sz w:val="28"/>
-          <w:szCs w:val="28"/>
-        </w:rPr>
-        <w:t>CISA (Cybersecurity and Infrastructure Security Agency):</w:t>
+          <w:sz w:val="28"/>
+          <w:szCs w:val="28"/>
+        </w:rPr>
+      </w:pPr>
+      <w:r>
+        <w:rPr>
+          <w:rFonts w:ascii="Times New Roman" w:hAnsi="Times New Roman" w:cs="Times New Roman"/>
+          <w:sz w:val="28"/>
+          <w:szCs w:val="28"/>
+        </w:rPr>
+        <w:t xml:space="preserve"> (Risk analysis)</w:t>
       </w:r>
     </w:p>
     <w:p>
@@ -4441,23 +4530,7 @@
           <w:sz w:val="28"/>
           <w:szCs w:val="28"/>
         </w:rPr>
-        <w:t>A U.S. government agency that helps protect the nation’s critical infrastructure (power</w:t>
-      </w:r>
-      <w:r>
-        <w:rPr>
-          <w:rFonts w:ascii="Times New Roman" w:hAnsi="Times New Roman" w:cs="Times New Roman"/>
-          <w:sz w:val="28"/>
-          <w:szCs w:val="28"/>
-        </w:rPr>
-        <w:t xml:space="preserve"> </w:t>
-      </w:r>
-      <w:r>
-        <w:rPr>
-          <w:rFonts w:ascii="Times New Roman" w:hAnsi="Times New Roman" w:cs="Times New Roman"/>
-          <w:sz w:val="28"/>
-          <w:szCs w:val="28"/>
-        </w:rPr>
-        <w:t>grids, banks, hospitals, etc.) from cyber threats.</w:t>
+        <w:t xml:space="preserve">        ↓ (Outbound)</w:t>
       </w:r>
     </w:p>
     <w:p>
@@ -4469,6 +4542,14 @@
           <w:szCs w:val="28"/>
         </w:rPr>
       </w:pPr>
+      <w:r>
+        <w:rPr>
+          <w:rFonts w:ascii="Times New Roman" w:hAnsi="Times New Roman" w:cs="Times New Roman"/>
+          <w:sz w:val="28"/>
+          <w:szCs w:val="28"/>
+        </w:rPr>
+        <w:t xml:space="preserve">      ITSM</w:t>
+      </w:r>
     </w:p>
     <w:p>
       <w:pPr>
@@ -4482,36 +4563,10 @@
       <w:r>
         <w:rPr>
           <w:rFonts w:ascii="Times New Roman" w:hAnsi="Times New Roman" w:cs="Times New Roman"/>
-          <w:b/>
-          <w:bCs/>
-          <w:sz w:val="28"/>
-          <w:szCs w:val="28"/>
-        </w:rPr>
-        <w:t>HIPAA (Health Insurance Portability and Accountability Act):</w:t>
-      </w:r>
-      <w:r>
-        <w:rPr>
-          <w:rFonts w:ascii="Times New Roman" w:hAnsi="Times New Roman" w:cs="Times New Roman"/>
-          <w:sz w:val="28"/>
-          <w:szCs w:val="28"/>
-        </w:rPr>
-        <w:t xml:space="preserve"> A US law (passed in</w:t>
-      </w:r>
-      <w:r>
-        <w:rPr>
-          <w:rFonts w:ascii="Times New Roman" w:hAnsi="Times New Roman" w:cs="Times New Roman"/>
-          <w:sz w:val="28"/>
-          <w:szCs w:val="28"/>
-        </w:rPr>
-        <w:t xml:space="preserve"> </w:t>
-      </w:r>
-      <w:r>
-        <w:rPr>
-          <w:rFonts w:ascii="Times New Roman" w:hAnsi="Times New Roman" w:cs="Times New Roman"/>
-          <w:sz w:val="28"/>
-          <w:szCs w:val="28"/>
-        </w:rPr>
-        <w:t>996) that protects the privacy and security of health information</w:t>
+          <w:sz w:val="28"/>
+          <w:szCs w:val="28"/>
+        </w:rPr>
+        <w:t xml:space="preserve"> (Ticket &amp; remediation)</w:t>
       </w:r>
     </w:p>
     <w:p>
@@ -4519,554 +4574,6 @@
         <w:spacing w:line="240" w:lineRule="auto"/>
         <w:rPr>
           <w:rFonts w:ascii="Times New Roman" w:hAnsi="Times New Roman" w:cs="Times New Roman"/>
-          <w:sz w:val="28"/>
-          <w:szCs w:val="28"/>
-        </w:rPr>
-      </w:pPr>
-    </w:p>
-    <w:p>
-      <w:pPr>
-        <w:spacing w:line="240" w:lineRule="auto"/>
-        <w:rPr>
-          <w:rFonts w:ascii="Times New Roman" w:hAnsi="Times New Roman" w:cs="Times New Roman"/>
-          <w:b/>
-          <w:bCs/>
-          <w:sz w:val="28"/>
-          <w:szCs w:val="28"/>
-        </w:rPr>
-      </w:pPr>
-      <w:r>
-        <w:rPr>
-          <w:rFonts w:ascii="Times New Roman" w:hAnsi="Times New Roman" w:cs="Times New Roman"/>
-          <w:b/>
-          <w:bCs/>
-          <w:sz w:val="28"/>
-          <w:szCs w:val="28"/>
-        </w:rPr>
-        <w:t>SOAR (Security Orchestration, Automation, and Response):</w:t>
-      </w:r>
-    </w:p>
-    <w:p>
-      <w:pPr>
-        <w:spacing w:line="240" w:lineRule="auto"/>
-        <w:rPr>
-          <w:rFonts w:ascii="Times New Roman" w:hAnsi="Times New Roman" w:cs="Times New Roman"/>
-          <w:sz w:val="28"/>
-          <w:szCs w:val="28"/>
-        </w:rPr>
-      </w:pPr>
-      <w:r>
-        <w:rPr>
-          <w:rFonts w:ascii="Times New Roman" w:hAnsi="Times New Roman" w:cs="Times New Roman"/>
-          <w:sz w:val="28"/>
-          <w:szCs w:val="28"/>
-        </w:rPr>
-        <w:t>A platform or approach that connects different security tools, automates</w:t>
-      </w:r>
-    </w:p>
-    <w:p>
-      <w:pPr>
-        <w:spacing w:line="240" w:lineRule="auto"/>
-        <w:rPr>
-          <w:rFonts w:ascii="Times New Roman" w:hAnsi="Times New Roman" w:cs="Times New Roman"/>
-          <w:sz w:val="28"/>
-          <w:szCs w:val="28"/>
-        </w:rPr>
-      </w:pPr>
-      <w:r>
-        <w:rPr>
-          <w:rFonts w:ascii="Times New Roman" w:hAnsi="Times New Roman" w:cs="Times New Roman"/>
-          <w:sz w:val="28"/>
-          <w:szCs w:val="28"/>
-        </w:rPr>
-        <w:t>responses, and manages incidents in one place.</w:t>
-      </w:r>
-    </w:p>
-    <w:p>
-      <w:pPr>
-        <w:spacing w:line="240" w:lineRule="auto"/>
-        <w:rPr>
-          <w:rFonts w:ascii="Times New Roman" w:hAnsi="Times New Roman" w:cs="Times New Roman"/>
-          <w:sz w:val="28"/>
-          <w:szCs w:val="28"/>
-        </w:rPr>
-      </w:pPr>
-      <w:r>
-        <w:rPr>
-          <w:rFonts w:ascii="Times New Roman" w:hAnsi="Times New Roman" w:cs="Times New Roman"/>
-          <w:sz w:val="28"/>
-          <w:szCs w:val="28"/>
-        </w:rPr>
-        <w:t>Orchestration → Making all tools work together</w:t>
-      </w:r>
-    </w:p>
-    <w:p>
-      <w:pPr>
-        <w:spacing w:line="240" w:lineRule="auto"/>
-        <w:rPr>
-          <w:rFonts w:ascii="Times New Roman" w:hAnsi="Times New Roman" w:cs="Times New Roman"/>
-          <w:sz w:val="28"/>
-          <w:szCs w:val="28"/>
-        </w:rPr>
-      </w:pPr>
-      <w:r>
-        <w:rPr>
-          <w:rFonts w:ascii="Times New Roman" w:hAnsi="Times New Roman" w:cs="Times New Roman"/>
-          <w:sz w:val="28"/>
-          <w:szCs w:val="28"/>
-        </w:rPr>
-        <w:t>Automation → Doing repetitive tasks automatically</w:t>
-      </w:r>
-    </w:p>
-    <w:p>
-      <w:pPr>
-        <w:spacing w:line="240" w:lineRule="auto"/>
-        <w:rPr>
-          <w:rFonts w:ascii="Times New Roman" w:hAnsi="Times New Roman" w:cs="Times New Roman"/>
-          <w:sz w:val="28"/>
-          <w:szCs w:val="28"/>
-        </w:rPr>
-      </w:pPr>
-      <w:r>
-        <w:rPr>
-          <w:rFonts w:ascii="Times New Roman" w:hAnsi="Times New Roman" w:cs="Times New Roman"/>
-          <w:sz w:val="28"/>
-          <w:szCs w:val="28"/>
-        </w:rPr>
-        <w:t>Response → Acting on threats quickly</w:t>
-      </w:r>
-    </w:p>
-    <w:p>
-      <w:pPr>
-        <w:spacing w:line="240" w:lineRule="auto"/>
-        <w:rPr>
-          <w:rFonts w:ascii="Times New Roman" w:hAnsi="Times New Roman" w:cs="Times New Roman"/>
-          <w:sz w:val="28"/>
-          <w:szCs w:val="28"/>
-        </w:rPr>
-      </w:pPr>
-    </w:p>
-    <w:p>
-      <w:pPr>
-        <w:spacing w:line="240" w:lineRule="auto"/>
-        <w:rPr>
-          <w:rFonts w:ascii="Times New Roman" w:hAnsi="Times New Roman" w:cs="Times New Roman"/>
-          <w:sz w:val="28"/>
-          <w:szCs w:val="28"/>
-        </w:rPr>
-      </w:pPr>
-      <w:r>
-        <w:rPr>
-          <w:rFonts w:ascii="Times New Roman" w:hAnsi="Times New Roman" w:cs="Times New Roman"/>
-          <w:b/>
-          <w:bCs/>
-          <w:sz w:val="28"/>
-          <w:szCs w:val="28"/>
-        </w:rPr>
-        <w:t>Role of ITAM in Zero Trust Security Models</w:t>
-      </w:r>
-      <w:r>
-        <w:rPr>
-          <w:rFonts w:ascii="Times New Roman" w:hAnsi="Times New Roman" w:cs="Times New Roman"/>
-          <w:sz w:val="28"/>
-          <w:szCs w:val="28"/>
-        </w:rPr>
-        <w:t>: Keeping track of all devices, software, and</w:t>
-      </w:r>
-      <w:r>
-        <w:rPr>
-          <w:rFonts w:ascii="Times New Roman" w:hAnsi="Times New Roman" w:cs="Times New Roman"/>
-          <w:sz w:val="28"/>
-          <w:szCs w:val="28"/>
-        </w:rPr>
-        <w:t xml:space="preserve"> </w:t>
-      </w:r>
-      <w:r>
-        <w:rPr>
-          <w:rFonts w:ascii="Times New Roman" w:hAnsi="Times New Roman" w:cs="Times New Roman"/>
-          <w:sz w:val="28"/>
-          <w:szCs w:val="28"/>
-        </w:rPr>
-        <w:t>users in the company.</w:t>
-      </w:r>
-      <w:r>
-        <w:rPr>
-          <w:rFonts w:ascii="Times New Roman" w:hAnsi="Times New Roman" w:cs="Times New Roman"/>
-          <w:sz w:val="28"/>
-          <w:szCs w:val="28"/>
-        </w:rPr>
-        <w:t xml:space="preserve"> </w:t>
-      </w:r>
-      <w:r>
-        <w:rPr>
-          <w:rFonts w:ascii="Times New Roman" w:hAnsi="Times New Roman" w:cs="Times New Roman"/>
-          <w:sz w:val="28"/>
-          <w:szCs w:val="28"/>
-        </w:rPr>
-        <w:t>Zero Trust means never trust, always verify</w:t>
-      </w:r>
-    </w:p>
-    <w:p>
-      <w:pPr>
-        <w:spacing w:line="240" w:lineRule="auto"/>
-        <w:rPr>
-          <w:rFonts w:ascii="Times New Roman" w:hAnsi="Times New Roman" w:cs="Times New Roman"/>
-          <w:sz w:val="28"/>
-          <w:szCs w:val="28"/>
-        </w:rPr>
-      </w:pPr>
-      <w:r>
-        <w:rPr>
-          <w:rFonts w:ascii="Times New Roman" w:hAnsi="Times New Roman" w:cs="Times New Roman"/>
-          <w:b/>
-          <w:bCs/>
-          <w:sz w:val="28"/>
-          <w:szCs w:val="28"/>
-        </w:rPr>
-        <w:t xml:space="preserve">Cyber Asset Attack Surface Management </w:t>
-      </w:r>
-      <w:r>
-        <w:rPr>
-          <w:rFonts w:ascii="Times New Roman" w:hAnsi="Times New Roman" w:cs="Times New Roman"/>
-          <w:sz w:val="28"/>
-          <w:szCs w:val="28"/>
-        </w:rPr>
-        <w:t>(CAASM): finding and managing all your</w:t>
-      </w:r>
-      <w:r>
-        <w:rPr>
-          <w:rFonts w:ascii="Times New Roman" w:hAnsi="Times New Roman" w:cs="Times New Roman"/>
-          <w:sz w:val="28"/>
-          <w:szCs w:val="28"/>
-        </w:rPr>
-        <w:t xml:space="preserve"> c</w:t>
-      </w:r>
-      <w:r>
-        <w:rPr>
-          <w:rFonts w:ascii="Times New Roman" w:hAnsi="Times New Roman" w:cs="Times New Roman"/>
-          <w:sz w:val="28"/>
-          <w:szCs w:val="28"/>
-        </w:rPr>
-        <w:t>yber assets so hackers can’t use them to attack you</w:t>
-      </w:r>
-    </w:p>
-    <w:p>
-      <w:pPr>
-        <w:spacing w:line="240" w:lineRule="auto"/>
-        <w:rPr>
-          <w:rFonts w:ascii="Times New Roman" w:hAnsi="Times New Roman" w:cs="Times New Roman"/>
-          <w:sz w:val="28"/>
-          <w:szCs w:val="28"/>
-        </w:rPr>
-      </w:pPr>
-    </w:p>
-    <w:p>
-      <w:pPr>
-        <w:spacing w:line="240" w:lineRule="auto"/>
-        <w:rPr>
-          <w:rFonts w:ascii="Times New Roman" w:hAnsi="Times New Roman" w:cs="Times New Roman"/>
-          <w:b/>
-          <w:bCs/>
-          <w:sz w:val="28"/>
-          <w:szCs w:val="28"/>
-        </w:rPr>
-      </w:pPr>
-      <w:r>
-        <w:rPr>
-          <w:rFonts w:ascii="Times New Roman" w:hAnsi="Times New Roman" w:cs="Times New Roman"/>
-          <w:b/>
-          <w:bCs/>
-          <w:sz w:val="28"/>
-          <w:szCs w:val="28"/>
-        </w:rPr>
-        <w:t>SIEM (Security Information and Event Management)</w:t>
-      </w:r>
-    </w:p>
-    <w:p>
-      <w:pPr>
-        <w:spacing w:line="240" w:lineRule="auto"/>
-        <w:rPr>
-          <w:rFonts w:ascii="Times New Roman" w:hAnsi="Times New Roman" w:cs="Times New Roman"/>
-          <w:sz w:val="28"/>
-          <w:szCs w:val="28"/>
-        </w:rPr>
-      </w:pPr>
-      <w:r>
-        <w:rPr>
-          <w:rFonts w:ascii="Times New Roman" w:hAnsi="Times New Roman" w:cs="Times New Roman"/>
-          <w:sz w:val="28"/>
-          <w:szCs w:val="28"/>
-        </w:rPr>
-        <w:t>SIEM watches everything that’s happening in your systems and raises alerts when something looks suspicious.</w:t>
-      </w:r>
-    </w:p>
-    <w:p>
-      <w:pPr>
-        <w:spacing w:line="240" w:lineRule="auto"/>
-        <w:rPr>
-          <w:rFonts w:ascii="Times New Roman" w:hAnsi="Times New Roman" w:cs="Times New Roman"/>
-          <w:sz w:val="28"/>
-          <w:szCs w:val="28"/>
-        </w:rPr>
-      </w:pPr>
-    </w:p>
-    <w:p>
-      <w:pPr>
-        <w:spacing w:line="240" w:lineRule="auto"/>
-        <w:rPr>
-          <w:rFonts w:ascii="Times New Roman" w:hAnsi="Times New Roman" w:cs="Times New Roman"/>
-          <w:sz w:val="28"/>
-          <w:szCs w:val="28"/>
-        </w:rPr>
-      </w:pPr>
-    </w:p>
-    <w:p>
-      <w:pPr>
-        <w:spacing w:line="240" w:lineRule="auto"/>
-        <w:rPr>
-          <w:rFonts w:ascii="Times New Roman" w:hAnsi="Times New Roman" w:cs="Times New Roman"/>
-          <w:sz w:val="28"/>
-          <w:szCs w:val="28"/>
-        </w:rPr>
-      </w:pPr>
-    </w:p>
-    <w:p>
-      <w:pPr>
-        <w:spacing w:line="240" w:lineRule="auto"/>
-        <w:rPr>
-          <w:rFonts w:ascii="Times New Roman" w:hAnsi="Times New Roman" w:cs="Times New Roman"/>
-          <w:sz w:val="28"/>
-          <w:szCs w:val="28"/>
-        </w:rPr>
-      </w:pPr>
-    </w:p>
-    <w:p>
-      <w:pPr>
-        <w:spacing w:line="240" w:lineRule="auto"/>
-        <w:rPr>
-          <w:rFonts w:ascii="Times New Roman" w:hAnsi="Times New Roman" w:cs="Times New Roman"/>
-          <w:sz w:val="28"/>
-          <w:szCs w:val="28"/>
-        </w:rPr>
-      </w:pPr>
-    </w:p>
-    <w:p>
-      <w:pPr>
-        <w:spacing w:line="240" w:lineRule="auto"/>
-        <w:rPr>
-          <w:rFonts w:ascii="Times New Roman" w:hAnsi="Times New Roman" w:cs="Times New Roman"/>
-          <w:sz w:val="28"/>
-          <w:szCs w:val="28"/>
-        </w:rPr>
-      </w:pPr>
-    </w:p>
-    <w:p>
-      <w:pPr>
-        <w:spacing w:line="240" w:lineRule="auto"/>
-        <w:rPr>
-          <w:rFonts w:ascii="Times New Roman" w:hAnsi="Times New Roman" w:cs="Times New Roman"/>
-          <w:sz w:val="28"/>
-          <w:szCs w:val="28"/>
-        </w:rPr>
-      </w:pPr>
-      <w:r>
-        <w:rPr>
-          <w:rFonts w:ascii="Times New Roman" w:hAnsi="Times New Roman" w:cs="Times New Roman"/>
-          <w:sz w:val="28"/>
-          <w:szCs w:val="28"/>
-        </w:rPr>
-        <w:t>Assets / Incidents</w:t>
-      </w:r>
-    </w:p>
-    <w:p>
-      <w:pPr>
-        <w:spacing w:line="240" w:lineRule="auto"/>
-        <w:rPr>
-          <w:rFonts w:ascii="Times New Roman" w:hAnsi="Times New Roman" w:cs="Times New Roman"/>
-          <w:sz w:val="28"/>
-          <w:szCs w:val="28"/>
-        </w:rPr>
-      </w:pPr>
-      <w:r>
-        <w:rPr>
-          <w:rFonts w:ascii="Times New Roman" w:hAnsi="Times New Roman" w:cs="Times New Roman"/>
-          <w:sz w:val="28"/>
-          <w:szCs w:val="28"/>
-        </w:rPr>
-        <w:t xml:space="preserve">        ↓</w:t>
-      </w:r>
-    </w:p>
-    <w:p>
-      <w:pPr>
-        <w:spacing w:line="240" w:lineRule="auto"/>
-        <w:rPr>
-          <w:rFonts w:ascii="Times New Roman" w:hAnsi="Times New Roman" w:cs="Times New Roman"/>
-          <w:sz w:val="28"/>
-          <w:szCs w:val="28"/>
-        </w:rPr>
-      </w:pPr>
-      <w:r>
-        <w:rPr>
-          <w:rFonts w:ascii="Times New Roman" w:hAnsi="Times New Roman" w:cs="Times New Roman"/>
-          <w:sz w:val="28"/>
-          <w:szCs w:val="28"/>
-        </w:rPr>
-        <w:t xml:space="preserve">      ITSM</w:t>
-      </w:r>
-    </w:p>
-    <w:p>
-      <w:pPr>
-        <w:spacing w:line="240" w:lineRule="auto"/>
-        <w:rPr>
-          <w:rFonts w:ascii="Times New Roman" w:hAnsi="Times New Roman" w:cs="Times New Roman"/>
-          <w:sz w:val="28"/>
-          <w:szCs w:val="28"/>
-        </w:rPr>
-      </w:pPr>
-      <w:r>
-        <w:rPr>
-          <w:rFonts w:ascii="Times New Roman" w:hAnsi="Times New Roman" w:cs="Times New Roman"/>
-          <w:sz w:val="28"/>
-          <w:szCs w:val="28"/>
-        </w:rPr>
-        <w:t xml:space="preserve"> (Service tracking)</w:t>
-      </w:r>
-    </w:p>
-    <w:p>
-      <w:pPr>
-        <w:spacing w:line="240" w:lineRule="auto"/>
-        <w:rPr>
-          <w:rFonts w:ascii="Times New Roman" w:hAnsi="Times New Roman" w:cs="Times New Roman"/>
-          <w:sz w:val="28"/>
-          <w:szCs w:val="28"/>
-        </w:rPr>
-      </w:pPr>
-      <w:r>
-        <w:rPr>
-          <w:rFonts w:ascii="Times New Roman" w:hAnsi="Times New Roman" w:cs="Times New Roman"/>
-          <w:sz w:val="28"/>
-          <w:szCs w:val="28"/>
-        </w:rPr>
-        <w:t xml:space="preserve">        ↓ (Inbound)</w:t>
-      </w:r>
-    </w:p>
-    <w:p>
-      <w:pPr>
-        <w:spacing w:line="240" w:lineRule="auto"/>
-        <w:rPr>
-          <w:rFonts w:ascii="Times New Roman" w:hAnsi="Times New Roman" w:cs="Times New Roman"/>
-          <w:sz w:val="28"/>
-          <w:szCs w:val="28"/>
-        </w:rPr>
-      </w:pPr>
-      <w:r>
-        <w:rPr>
-          <w:rFonts w:ascii="Times New Roman" w:hAnsi="Times New Roman" w:cs="Times New Roman"/>
-          <w:sz w:val="28"/>
-          <w:szCs w:val="28"/>
-        </w:rPr>
-        <w:t xml:space="preserve">     </w:t>
-      </w:r>
-      <w:proofErr w:type="spellStart"/>
-      <w:r>
-        <w:rPr>
-          <w:rFonts w:ascii="Times New Roman" w:hAnsi="Times New Roman" w:cs="Times New Roman"/>
-          <w:sz w:val="28"/>
-          <w:szCs w:val="28"/>
-        </w:rPr>
-        <w:t>ApexaiQ</w:t>
-      </w:r>
-      <w:proofErr w:type="spellEnd"/>
-    </w:p>
-    <w:p>
-      <w:pPr>
-        <w:spacing w:line="240" w:lineRule="auto"/>
-        <w:rPr>
-          <w:rFonts w:ascii="Times New Roman" w:hAnsi="Times New Roman" w:cs="Times New Roman"/>
-          <w:sz w:val="28"/>
-          <w:szCs w:val="28"/>
-        </w:rPr>
-      </w:pPr>
-      <w:r>
-        <w:rPr>
-          <w:rFonts w:ascii="Times New Roman" w:hAnsi="Times New Roman" w:cs="Times New Roman"/>
-          <w:sz w:val="28"/>
-          <w:szCs w:val="28"/>
-        </w:rPr>
-        <w:t xml:space="preserve"> (Risk analysis)</w:t>
-      </w:r>
-    </w:p>
-    <w:p>
-      <w:pPr>
-        <w:spacing w:line="240" w:lineRule="auto"/>
-        <w:rPr>
-          <w:rFonts w:ascii="Times New Roman" w:hAnsi="Times New Roman" w:cs="Times New Roman"/>
-          <w:sz w:val="28"/>
-          <w:szCs w:val="28"/>
-        </w:rPr>
-      </w:pPr>
-      <w:r>
-        <w:rPr>
-          <w:rFonts w:ascii="Times New Roman" w:hAnsi="Times New Roman" w:cs="Times New Roman"/>
-          <w:sz w:val="28"/>
-          <w:szCs w:val="28"/>
-        </w:rPr>
-        <w:t xml:space="preserve">        ↓ (Outbound)</w:t>
-      </w:r>
-    </w:p>
-    <w:p>
-      <w:pPr>
-        <w:spacing w:line="240" w:lineRule="auto"/>
-        <w:rPr>
-          <w:rFonts w:ascii="Times New Roman" w:hAnsi="Times New Roman" w:cs="Times New Roman"/>
-          <w:sz w:val="28"/>
-          <w:szCs w:val="28"/>
-        </w:rPr>
-      </w:pPr>
-      <w:r>
-        <w:rPr>
-          <w:rFonts w:ascii="Times New Roman" w:hAnsi="Times New Roman" w:cs="Times New Roman"/>
-          <w:sz w:val="28"/>
-          <w:szCs w:val="28"/>
-        </w:rPr>
-        <w:t xml:space="preserve">      ITSM</w:t>
-      </w:r>
-    </w:p>
-    <w:p>
-      <w:pPr>
-        <w:spacing w:line="240" w:lineRule="auto"/>
-        <w:rPr>
-          <w:rFonts w:ascii="Times New Roman" w:hAnsi="Times New Roman" w:cs="Times New Roman"/>
-          <w:sz w:val="28"/>
-          <w:szCs w:val="28"/>
-        </w:rPr>
-      </w:pPr>
-      <w:r>
-        <w:rPr>
-          <w:rFonts w:ascii="Times New Roman" w:hAnsi="Times New Roman" w:cs="Times New Roman"/>
-          <w:sz w:val="28"/>
-          <w:szCs w:val="28"/>
-        </w:rPr>
-        <w:t xml:space="preserve"> (Ticket &amp; remediation)</w:t>
-      </w:r>
-    </w:p>
-    <w:p>
-      <w:pPr>
-        <w:spacing w:line="240" w:lineRule="auto"/>
-        <w:rPr>
-          <w:rFonts w:ascii="Times New Roman" w:hAnsi="Times New Roman" w:cs="Times New Roman"/>
-          <w:sz w:val="28"/>
-          <w:szCs w:val="28"/>
-        </w:rPr>
-      </w:pPr>
-    </w:p>
-    <w:p>
-      <w:pPr>
-        <w:spacing w:line="240" w:lineRule="auto"/>
-        <w:rPr>
-          <w:rFonts w:ascii="Times New Roman" w:hAnsi="Times New Roman" w:cs="Times New Roman"/>
-          <w:b/>
-          <w:bCs/>
           <w:sz w:val="28"/>
           <w:szCs w:val="28"/>
         </w:rPr>
@@ -5214,6 +4721,42 @@
           <w:szCs w:val="28"/>
         </w:rPr>
       </w:pPr>
+      <w:r>
+        <w:rPr>
+          <w:rFonts w:ascii="Times New Roman" w:hAnsi="Times New Roman" w:cs="Times New Roman"/>
+          <w:b/>
+          <w:bCs/>
+          <w:sz w:val="28"/>
+          <w:szCs w:val="28"/>
+        </w:rPr>
+        <w:t>SNMP</w:t>
+      </w:r>
+      <w:r>
+        <w:rPr>
+          <w:rFonts w:ascii="Times New Roman" w:hAnsi="Times New Roman" w:cs="Times New Roman"/>
+          <w:sz w:val="28"/>
+          <w:szCs w:val="28"/>
+        </w:rPr>
+        <w:t xml:space="preserve"> stands for </w:t>
+      </w:r>
+      <w:r>
+        <w:rPr>
+          <w:rFonts w:ascii="Times New Roman" w:hAnsi="Times New Roman" w:cs="Times New Roman"/>
+          <w:b/>
+          <w:bCs/>
+          <w:sz w:val="28"/>
+          <w:szCs w:val="28"/>
+        </w:rPr>
+        <w:t>Simple Network Management Protocol</w:t>
+      </w:r>
+      <w:r>
+        <w:rPr>
+          <w:rFonts w:ascii="Times New Roman" w:hAnsi="Times New Roman" w:cs="Times New Roman"/>
+          <w:sz w:val="28"/>
+          <w:szCs w:val="28"/>
+        </w:rPr>
+        <w:t>.</w:t>
+      </w:r>
     </w:p>
     <w:p>
       <w:pPr>
@@ -5227,38 +4770,28 @@
       <w:r>
         <w:rPr>
           <w:rFonts w:ascii="Times New Roman" w:hAnsi="Times New Roman" w:cs="Times New Roman"/>
-          <w:b/>
-          <w:bCs/>
-          <w:sz w:val="28"/>
-          <w:szCs w:val="28"/>
-        </w:rPr>
-        <w:t>SNMP</w:t>
-      </w:r>
-      <w:r>
-        <w:rPr>
-          <w:rFonts w:ascii="Times New Roman" w:hAnsi="Times New Roman" w:cs="Times New Roman"/>
-          <w:sz w:val="28"/>
-          <w:szCs w:val="28"/>
-        </w:rPr>
-        <w:t xml:space="preserve"> stands for </w:t>
-      </w:r>
-      <w:r>
-        <w:rPr>
-          <w:rFonts w:ascii="Times New Roman" w:hAnsi="Times New Roman" w:cs="Times New Roman"/>
-          <w:b/>
-          <w:bCs/>
-          <w:sz w:val="28"/>
-          <w:szCs w:val="28"/>
-        </w:rPr>
-        <w:t>Simple Network Management Protocol</w:t>
-      </w:r>
-      <w:r>
-        <w:rPr>
-          <w:rFonts w:ascii="Times New Roman" w:hAnsi="Times New Roman" w:cs="Times New Roman"/>
-          <w:sz w:val="28"/>
-          <w:szCs w:val="28"/>
-        </w:rPr>
-        <w:t>.</w:t>
+          <w:sz w:val="28"/>
+          <w:szCs w:val="28"/>
+        </w:rPr>
+        <w:t xml:space="preserve"> It is a way to </w:t>
+      </w:r>
+      <w:r>
+        <w:rPr>
+          <w:rFonts w:ascii="Times New Roman" w:hAnsi="Times New Roman" w:cs="Times New Roman"/>
+          <w:b/>
+          <w:bCs/>
+          <w:sz w:val="28"/>
+          <w:szCs w:val="28"/>
+        </w:rPr>
+        <w:t>monitor and manage network devices</w:t>
+      </w:r>
+      <w:r>
+        <w:rPr>
+          <w:rFonts w:ascii="Times New Roman" w:hAnsi="Times New Roman" w:cs="Times New Roman"/>
+          <w:sz w:val="28"/>
+          <w:szCs w:val="28"/>
+        </w:rPr>
+        <w:t xml:space="preserve"> like routers, switches, servers, and printers.</w:t>
       </w:r>
     </w:p>
     <w:p>
@@ -5266,163 +4799,21 @@
         <w:spacing w:line="240" w:lineRule="auto"/>
         <w:rPr>
           <w:rFonts w:ascii="Times New Roman" w:hAnsi="Times New Roman" w:cs="Times New Roman"/>
-          <w:sz w:val="28"/>
-          <w:szCs w:val="28"/>
-        </w:rPr>
-      </w:pPr>
-      <w:r>
-        <w:rPr>
-          <w:rFonts w:ascii="Times New Roman" w:hAnsi="Times New Roman" w:cs="Times New Roman"/>
-          <w:sz w:val="28"/>
-          <w:szCs w:val="28"/>
-        </w:rPr>
-        <w:t xml:space="preserve"> It is a way to </w:t>
-      </w:r>
-      <w:r>
-        <w:rPr>
-          <w:rFonts w:ascii="Times New Roman" w:hAnsi="Times New Roman" w:cs="Times New Roman"/>
-          <w:b/>
-          <w:bCs/>
-          <w:sz w:val="28"/>
-          <w:szCs w:val="28"/>
-        </w:rPr>
-        <w:t>monitor and manage network devices</w:t>
-      </w:r>
-      <w:r>
-        <w:rPr>
-          <w:rFonts w:ascii="Times New Roman" w:hAnsi="Times New Roman" w:cs="Times New Roman"/>
-          <w:sz w:val="28"/>
-          <w:szCs w:val="28"/>
-        </w:rPr>
-        <w:t xml:space="preserve"> like routers, switches, servers, and printers.</w:t>
-      </w:r>
-    </w:p>
-    <w:p>
-      <w:pPr>
-        <w:spacing w:line="240" w:lineRule="auto"/>
-        <w:rPr>
-          <w:rFonts w:ascii="Times New Roman" w:hAnsi="Times New Roman" w:cs="Times New Roman"/>
-          <w:sz w:val="28"/>
-          <w:szCs w:val="28"/>
-        </w:rPr>
-      </w:pPr>
-    </w:p>
-    <w:p>
-      <w:pPr>
-        <w:spacing w:line="240" w:lineRule="auto"/>
-        <w:rPr>
-          <w:rFonts w:ascii="Times New Roman" w:hAnsi="Times New Roman" w:cs="Times New Roman"/>
-          <w:sz w:val="28"/>
-          <w:szCs w:val="28"/>
-        </w:rPr>
-      </w:pPr>
-    </w:p>
-    <w:p>
-      <w:pPr>
-        <w:spacing w:line="240" w:lineRule="auto"/>
-        <w:rPr>
-          <w:rFonts w:ascii="Times New Roman" w:hAnsi="Times New Roman" w:cs="Times New Roman"/>
-          <w:sz w:val="28"/>
-          <w:szCs w:val="28"/>
-        </w:rPr>
-      </w:pPr>
-    </w:p>
-    <w:p>
-      <w:pPr>
-        <w:spacing w:line="240" w:lineRule="auto"/>
-        <w:rPr>
-          <w:rFonts w:ascii="Times New Roman" w:hAnsi="Times New Roman" w:cs="Times New Roman"/>
-          <w:sz w:val="28"/>
-          <w:szCs w:val="28"/>
-        </w:rPr>
-      </w:pPr>
-    </w:p>
-    <w:p>
-      <w:pPr>
-        <w:spacing w:line="240" w:lineRule="auto"/>
-        <w:rPr>
-          <w:rFonts w:ascii="Times New Roman" w:hAnsi="Times New Roman" w:cs="Times New Roman"/>
-          <w:sz w:val="28"/>
-          <w:szCs w:val="28"/>
-        </w:rPr>
-      </w:pPr>
-    </w:p>
-    <w:p>
-      <w:pPr>
-        <w:spacing w:line="240" w:lineRule="auto"/>
-        <w:rPr>
-          <w:rFonts w:ascii="Times New Roman" w:hAnsi="Times New Roman" w:cs="Times New Roman"/>
-          <w:sz w:val="28"/>
-          <w:szCs w:val="28"/>
-        </w:rPr>
-      </w:pPr>
-    </w:p>
-    <w:p>
-      <w:pPr>
-        <w:spacing w:line="240" w:lineRule="auto"/>
-        <w:rPr>
-          <w:rFonts w:ascii="Times New Roman" w:hAnsi="Times New Roman" w:cs="Times New Roman"/>
-          <w:b/>
-          <w:bCs/>
-          <w:sz w:val="28"/>
-          <w:szCs w:val="28"/>
-        </w:rPr>
-      </w:pPr>
-    </w:p>
-    <w:p>
-      <w:pPr>
-        <w:spacing w:line="240" w:lineRule="auto"/>
-        <w:rPr>
-          <w:rFonts w:ascii="Times New Roman" w:hAnsi="Times New Roman" w:cs="Times New Roman"/>
-          <w:b/>
-          <w:bCs/>
-          <w:sz w:val="28"/>
-          <w:szCs w:val="28"/>
-        </w:rPr>
-      </w:pPr>
-    </w:p>
-    <w:p>
-      <w:pPr>
-        <w:spacing w:line="240" w:lineRule="auto"/>
-        <w:rPr>
-          <w:rFonts w:ascii="Times New Roman" w:hAnsi="Times New Roman" w:cs="Times New Roman"/>
-          <w:b/>
-          <w:bCs/>
-          <w:sz w:val="28"/>
-          <w:szCs w:val="28"/>
-        </w:rPr>
-      </w:pPr>
-      <w:r>
-        <w:rPr>
-          <w:rFonts w:ascii="Times New Roman" w:hAnsi="Times New Roman" w:cs="Times New Roman"/>
-          <w:b/>
-          <w:bCs/>
-          <w:sz w:val="28"/>
-          <w:szCs w:val="28"/>
-        </w:rPr>
-        <w:t xml:space="preserve">Compare </w:t>
-      </w:r>
-      <w:proofErr w:type="spellStart"/>
-      <w:r>
-        <w:rPr>
-          <w:rFonts w:ascii="Times New Roman" w:hAnsi="Times New Roman" w:cs="Times New Roman"/>
-          <w:b/>
-          <w:bCs/>
-          <w:sz w:val="28"/>
-          <w:szCs w:val="28"/>
-        </w:rPr>
-        <w:t>siem</w:t>
-      </w:r>
-      <w:proofErr w:type="spellEnd"/>
-      <w:r>
-        <w:rPr>
-          <w:rFonts w:ascii="Times New Roman" w:hAnsi="Times New Roman" w:cs="Times New Roman"/>
-          <w:b/>
-          <w:bCs/>
-          <w:sz w:val="28"/>
-          <w:szCs w:val="28"/>
-        </w:rPr>
-        <w:t xml:space="preserve"> and soar</w:t>
+          <w:b/>
+          <w:bCs/>
+          <w:sz w:val="28"/>
+          <w:szCs w:val="28"/>
+        </w:rPr>
+      </w:pPr>
+      <w:r>
+        <w:rPr>
+          <w:rFonts w:ascii="Times New Roman" w:hAnsi="Times New Roman" w:cs="Times New Roman"/>
+          <w:b/>
+          <w:bCs/>
+          <w:sz w:val="28"/>
+          <w:szCs w:val="28"/>
+        </w:rPr>
+        <w:t>Compare siem and soar</w:t>
       </w:r>
     </w:p>
     <w:tbl>
@@ -6069,18 +5460,8 @@
                 <w:sz w:val="24"/>
                 <w:szCs w:val="24"/>
               </w:rPr>
-              <w:t xml:space="preserve">Splunk, </w:t>
+              <w:t>Splunk, QRadar</w:t>
             </w:r>
-            <w:proofErr w:type="spellStart"/>
-            <w:r>
-              <w:rPr>
-                <w:rFonts w:ascii="Times New Roman" w:hAnsi="Times New Roman" w:cs="Times New Roman"/>
-                <w:sz w:val="24"/>
-                <w:szCs w:val="24"/>
-              </w:rPr>
-              <w:t>QRadar</w:t>
-            </w:r>
-            <w:proofErr w:type="spellEnd"/>
           </w:p>
         </w:tc>
         <w:tc>
@@ -6130,18 +5511,9 @@
         </w:rPr>
       </w:pPr>
     </w:p>
-    <w:p>
-      <w:pPr>
-        <w:spacing w:line="240" w:lineRule="auto"/>
-        <w:rPr>
-          <w:rFonts w:ascii="Times New Roman" w:hAnsi="Times New Roman" w:cs="Times New Roman"/>
-          <w:sz w:val="24"/>
-          <w:szCs w:val="24"/>
-        </w:rPr>
-      </w:pPr>
-    </w:p>
     <w:tbl>
       <w:tblPr>
+        <w:tblpPr w:leftFromText="180" w:rightFromText="180" w:vertAnchor="text" w:horzAnchor="page" w:tblpX="3413" w:tblpY="381"/>
         <w:tblW w:w="0" w:type="auto"/>
         <w:tblCellSpacing w:w="15" w:type="dxa"/>
         <w:tblCellMar>
@@ -6186,6 +5558,7 @@
                 <w:sz w:val="24"/>
                 <w:szCs w:val="24"/>
               </w:rPr>
+              <w:lastRenderedPageBreak/>
               <w:t>SOAR</w:t>
             </w:r>
           </w:p>
@@ -6444,6 +5817,115 @@
     <w:p>
       <w:pPr>
         <w:spacing w:line="240" w:lineRule="auto"/>
+        <w:rPr>
+          <w:rFonts w:ascii="Times New Roman" w:hAnsi="Times New Roman" w:cs="Times New Roman"/>
+          <w:sz w:val="24"/>
+          <w:szCs w:val="24"/>
+        </w:rPr>
+      </w:pPr>
+    </w:p>
+    <w:p>
+      <w:pPr>
+        <w:spacing w:line="240" w:lineRule="auto"/>
+        <w:rPr>
+          <w:rFonts w:ascii="Times New Roman" w:hAnsi="Times New Roman" w:cs="Times New Roman"/>
+          <w:sz w:val="24"/>
+          <w:szCs w:val="24"/>
+        </w:rPr>
+      </w:pPr>
+    </w:p>
+    <w:p>
+      <w:pPr>
+        <w:spacing w:line="240" w:lineRule="auto"/>
+        <w:ind w:left="1980"/>
+        <w:rPr>
+          <w:rFonts w:ascii="Times New Roman" w:hAnsi="Times New Roman" w:cs="Times New Roman"/>
+          <w:sz w:val="24"/>
+          <w:szCs w:val="24"/>
+        </w:rPr>
+      </w:pPr>
+    </w:p>
+    <w:p>
+      <w:pPr>
+        <w:spacing w:line="240" w:lineRule="auto"/>
+        <w:ind w:left="1980"/>
+        <w:rPr>
+          <w:rFonts w:ascii="Times New Roman" w:hAnsi="Times New Roman" w:cs="Times New Roman"/>
+          <w:sz w:val="24"/>
+          <w:szCs w:val="24"/>
+        </w:rPr>
+      </w:pPr>
+    </w:p>
+    <w:p>
+      <w:pPr>
+        <w:spacing w:line="240" w:lineRule="auto"/>
+        <w:ind w:left="1980"/>
+        <w:rPr>
+          <w:rFonts w:ascii="Times New Roman" w:hAnsi="Times New Roman" w:cs="Times New Roman"/>
+          <w:sz w:val="24"/>
+          <w:szCs w:val="24"/>
+        </w:rPr>
+      </w:pPr>
+    </w:p>
+    <w:p>
+      <w:pPr>
+        <w:spacing w:line="240" w:lineRule="auto"/>
+        <w:ind w:left="1980"/>
+        <w:rPr>
+          <w:rFonts w:ascii="Times New Roman" w:hAnsi="Times New Roman" w:cs="Times New Roman"/>
+          <w:sz w:val="24"/>
+          <w:szCs w:val="24"/>
+        </w:rPr>
+      </w:pPr>
+    </w:p>
+    <w:p>
+      <w:pPr>
+        <w:spacing w:line="240" w:lineRule="auto"/>
+        <w:ind w:left="1980"/>
+        <w:rPr>
+          <w:rFonts w:ascii="Times New Roman" w:hAnsi="Times New Roman" w:cs="Times New Roman"/>
+          <w:sz w:val="24"/>
+          <w:szCs w:val="24"/>
+        </w:rPr>
+      </w:pPr>
+    </w:p>
+    <w:p>
+      <w:pPr>
+        <w:spacing w:line="240" w:lineRule="auto"/>
+        <w:ind w:left="1980"/>
+        <w:rPr>
+          <w:rFonts w:ascii="Times New Roman" w:hAnsi="Times New Roman" w:cs="Times New Roman"/>
+          <w:sz w:val="24"/>
+          <w:szCs w:val="24"/>
+        </w:rPr>
+      </w:pPr>
+    </w:p>
+    <w:p>
+      <w:pPr>
+        <w:spacing w:line="240" w:lineRule="auto"/>
+        <w:ind w:left="1980"/>
+        <w:rPr>
+          <w:rFonts w:ascii="Times New Roman" w:hAnsi="Times New Roman" w:cs="Times New Roman"/>
+          <w:sz w:val="24"/>
+          <w:szCs w:val="24"/>
+        </w:rPr>
+      </w:pPr>
+    </w:p>
+    <w:p>
+      <w:pPr>
+        <w:spacing w:line="240" w:lineRule="auto"/>
+        <w:ind w:left="1980"/>
+        <w:rPr>
+          <w:rFonts w:ascii="Times New Roman" w:hAnsi="Times New Roman" w:cs="Times New Roman"/>
+          <w:sz w:val="24"/>
+          <w:szCs w:val="24"/>
+        </w:rPr>
+      </w:pPr>
+    </w:p>
+    <w:p>
+      <w:pPr>
+        <w:spacing w:line="240" w:lineRule="auto"/>
+        <w:ind w:left="1980"/>
         <w:rPr>
           <w:rFonts w:ascii="Times New Roman" w:hAnsi="Times New Roman" w:cs="Times New Roman"/>
           <w:sz w:val="24"/>

</xml_diff>